<commit_message>
kisebb valtoztatasok nem vegleges
</commit_message>
<xml_diff>
--- a/ZÁRÓDOLGOZAT.docx
+++ b/ZÁRÓDOLGOZAT.docx
@@ -1,6 +1,6 @@
 
 <file path=word/document.xml><?xml version="1.0" encoding="utf-8"?>
-<w:document xmlns:wpc="http://schemas.microsoft.com/office/word/2010/wordprocessingCanvas" xmlns:cx="http://schemas.microsoft.com/office/drawing/2014/chartex" xmlns:cx1="http://schemas.microsoft.com/office/drawing/2015/9/8/chartex" xmlns:mc="http://schemas.openxmlformats.org/markup-compatibility/2006" xmlns:o="urn:schemas-microsoft-com:office:office" xmlns:r="http://schemas.openxmlformats.org/officeDocument/2006/relationships" xmlns:m="http://schemas.openxmlformats.org/officeDocument/2006/math" xmlns:v="urn:schemas-microsoft-com:vml" xmlns:wp14="http://schemas.microsoft.com/office/word/2010/wordprocessingDrawing" xmlns:wp="http://schemas.openxmlformats.org/drawingml/2006/wordprocessingDrawing" xmlns:w10="urn:schemas-microsoft-com:office:word" xmlns:w="http://schemas.openxmlformats.org/wordprocessingml/2006/main" xmlns:w14="http://schemas.microsoft.com/office/word/2010/wordml" xmlns:w15="http://schemas.microsoft.com/office/word/2012/wordml" xmlns:w16se="http://schemas.microsoft.com/office/word/2015/wordml/symex" xmlns:wpg="http://schemas.microsoft.com/office/word/2010/wordprocessingGroup" xmlns:wpi="http://schemas.microsoft.com/office/word/2010/wordprocessingInk" xmlns:wne="http://schemas.microsoft.com/office/word/2006/wordml" xmlns:wps="http://schemas.microsoft.com/office/word/2010/wordprocessingShape" mc:Ignorable="w14 w15 w16se wp14">
+<w:document xmlns:wpc="http://schemas.microsoft.com/office/word/2010/wordprocessingCanvas" xmlns:cx="http://schemas.microsoft.com/office/drawing/2014/chartex" xmlns:mc="http://schemas.openxmlformats.org/markup-compatibility/2006" xmlns:o="urn:schemas-microsoft-com:office:office" xmlns:r="http://schemas.openxmlformats.org/officeDocument/2006/relationships" xmlns:m="http://schemas.openxmlformats.org/officeDocument/2006/math" xmlns:v="urn:schemas-microsoft-com:vml" xmlns:wp14="http://schemas.microsoft.com/office/word/2010/wordprocessingDrawing" xmlns:wp="http://schemas.openxmlformats.org/drawingml/2006/wordprocessingDrawing" xmlns:w10="urn:schemas-microsoft-com:office:word" xmlns:w="http://schemas.openxmlformats.org/wordprocessingml/2006/main" xmlns:w14="http://schemas.microsoft.com/office/word/2010/wordml" xmlns:w15="http://schemas.microsoft.com/office/word/2012/wordml" xmlns:w16se="http://schemas.microsoft.com/office/word/2015/wordml/symex" xmlns:wpg="http://schemas.microsoft.com/office/word/2010/wordprocessingGroup" xmlns:wpi="http://schemas.microsoft.com/office/word/2010/wordprocessingInk" xmlns:wne="http://schemas.microsoft.com/office/word/2006/wordml" xmlns:wps="http://schemas.microsoft.com/office/word/2010/wordprocessingShape" mc:Ignorable="w14 w15 w16se wp14">
   <w:body>
     <w:p>
       <w:pPr>
@@ -272,7 +272,39 @@
           <w:sz w:val="24"/>
           <w:szCs w:val="24"/>
         </w:rPr>
-        <w:t>Bíró Márk --- Karanyicz Gábor --- Peremiczky István</w:t>
+        <w:t xml:space="preserve">Bíró Márk --- </w:t>
+      </w:r>
+      <w:proofErr w:type="spellStart"/>
+      <w:r>
+        <w:rPr>
+          <w:sz w:val="24"/>
+          <w:szCs w:val="24"/>
+        </w:rPr>
+        <w:t>Karanyicz</w:t>
+      </w:r>
+      <w:proofErr w:type="spellEnd"/>
+      <w:r>
+        <w:rPr>
+          <w:sz w:val="24"/>
+          <w:szCs w:val="24"/>
+        </w:rPr>
+        <w:t xml:space="preserve"> Gábor --- </w:t>
+      </w:r>
+      <w:proofErr w:type="spellStart"/>
+      <w:r>
+        <w:rPr>
+          <w:sz w:val="24"/>
+          <w:szCs w:val="24"/>
+        </w:rPr>
+        <w:t>Peremiczky</w:t>
+      </w:r>
+      <w:proofErr w:type="spellEnd"/>
+      <w:r>
+        <w:rPr>
+          <w:sz w:val="24"/>
+          <w:szCs w:val="24"/>
+        </w:rPr>
+        <w:t xml:space="preserve"> István</w:t>
       </w:r>
     </w:p>
     <w:p>
@@ -388,6 +420,23 @@
           <w:szCs w:val="36"/>
         </w:rPr>
       </w:pPr>
+      <w:r>
+        <w:rPr>
+          <w:b/>
+          <w:sz w:val="36"/>
+          <w:szCs w:val="36"/>
+        </w:rPr>
+        <w:lastRenderedPageBreak/>
+        <w:t>Miskolci SZC Kand</w:t>
+      </w:r>
+      <w:r>
+        <w:rPr>
+          <w:b/>
+          <w:sz w:val="36"/>
+          <w:szCs w:val="36"/>
+        </w:rPr>
+        <w:t>ó Kálmán Informatikai Technikum</w:t>
+      </w:r>
     </w:p>
     <w:p>
       <w:pPr>
@@ -405,33 +454,227 @@
           <w:sz w:val="36"/>
           <w:szCs w:val="36"/>
         </w:rPr>
+        <w:t>Miskolci Szakképzési Centrum</w:t>
+      </w:r>
+    </w:p>
+    <w:p>
+      <w:pPr>
+        <w:spacing w:before="240" w:after="240" w:line="360" w:lineRule="auto"/>
+        <w:jc w:val="center"/>
+        <w:rPr>
+          <w:b/>
+          <w:sz w:val="36"/>
+          <w:szCs w:val="36"/>
+        </w:rPr>
+      </w:pPr>
+      <w:r>
+        <w:rPr>
+          <w:b/>
+          <w:sz w:val="36"/>
+          <w:szCs w:val="36"/>
+        </w:rPr>
+        <w:t>SZOFTVERFEJLESZTŐ- ÉS TESZTELŐ SZAK</w:t>
+      </w:r>
+    </w:p>
+    <w:p>
+      <w:pPr>
+        <w:spacing w:before="240" w:after="240" w:line="360" w:lineRule="auto"/>
+        <w:jc w:val="center"/>
+        <w:rPr>
+          <w:b/>
+          <w:sz w:val="36"/>
+          <w:szCs w:val="36"/>
+        </w:rPr>
+      </w:pPr>
+    </w:p>
+    <w:p>
+      <w:pPr>
+        <w:spacing w:before="240" w:after="240" w:line="360" w:lineRule="auto"/>
+        <w:jc w:val="center"/>
+        <w:rPr>
+          <w:b/>
+          <w:sz w:val="36"/>
+          <w:szCs w:val="36"/>
+        </w:rPr>
+      </w:pPr>
+    </w:p>
+    <w:p>
+      <w:pPr>
+        <w:spacing w:before="240" w:after="240" w:line="360" w:lineRule="auto"/>
+        <w:jc w:val="center"/>
+        <w:rPr>
+          <w:b/>
+          <w:sz w:val="36"/>
+          <w:szCs w:val="36"/>
+        </w:rPr>
+      </w:pPr>
+    </w:p>
+    <w:p>
+      <w:pPr>
+        <w:spacing w:before="240" w:after="240" w:line="360" w:lineRule="auto"/>
+        <w:jc w:val="center"/>
+        <w:rPr>
+          <w:b/>
+          <w:sz w:val="36"/>
+          <w:szCs w:val="36"/>
+        </w:rPr>
+      </w:pPr>
+    </w:p>
+    <w:p>
+      <w:pPr>
+        <w:spacing w:before="240" w:after="240" w:line="240" w:lineRule="auto"/>
+        <w:jc w:val="center"/>
+        <w:rPr>
+          <w:b/>
+          <w:sz w:val="36"/>
+          <w:szCs w:val="36"/>
+        </w:rPr>
+      </w:pPr>
+      <w:r>
+        <w:rPr>
+          <w:b/>
+          <w:sz w:val="36"/>
+          <w:szCs w:val="36"/>
+        </w:rPr>
+        <w:pict>
+          <v:shapetype id="_x0000_t75" coordsize="21600,21600" o:spt="75" o:preferrelative="t" path="m@4@5l@4@11@9@11@9@5xe" filled="f" stroked="f">
+            <v:stroke joinstyle="miter"/>
+            <v:formulas>
+              <v:f eqn="if lineDrawn pixelLineWidth 0"/>
+              <v:f eqn="sum @0 1 0"/>
+              <v:f eqn="sum 0 0 @1"/>
+              <v:f eqn="prod @2 1 2"/>
+              <v:f eqn="prod @3 21600 pixelWidth"/>
+              <v:f eqn="prod @3 21600 pixelHeight"/>
+              <v:f eqn="sum @0 0 1"/>
+              <v:f eqn="prod @6 1 2"/>
+              <v:f eqn="prod @7 21600 pixelWidth"/>
+              <v:f eqn="sum @8 21600 0"/>
+              <v:f eqn="prod @7 21600 pixelHeight"/>
+              <v:f eqn="sum @10 21600 0"/>
+            </v:formulas>
+            <v:path o:extrusionok="f" gradientshapeok="t" o:connecttype="rect"/>
+            <o:lock v:ext="edit" aspectratio="t"/>
+          </v:shapetype>
+          <v:shape id="_x0000_i1025" type="#_x0000_t75" style="width:184.2pt;height:184.2pt">
+            <v:imagedata r:id="rId9" o:title="logo"/>
+          </v:shape>
+        </w:pict>
+      </w:r>
+    </w:p>
+    <w:p>
+      <w:pPr>
+        <w:spacing w:before="240" w:after="240" w:line="240" w:lineRule="auto"/>
+        <w:jc w:val="center"/>
+        <w:rPr>
+          <w:b/>
+          <w:sz w:val="36"/>
+          <w:szCs w:val="36"/>
+        </w:rPr>
+      </w:pPr>
+      <w:proofErr w:type="spellStart"/>
+      <w:r>
+        <w:rPr>
+          <w:b/>
+          <w:sz w:val="96"/>
+          <w:szCs w:val="96"/>
+        </w:rPr>
+        <w:t>IQInfinity</w:t>
+      </w:r>
+      <w:proofErr w:type="spellEnd"/>
+    </w:p>
+    <w:p>
+      <w:pPr>
+        <w:spacing w:before="240" w:after="240" w:line="240" w:lineRule="auto"/>
+        <w:jc w:val="center"/>
+        <w:rPr>
+          <w:b/>
+          <w:sz w:val="52"/>
+          <w:szCs w:val="52"/>
+        </w:rPr>
+      </w:pPr>
+      <w:r>
+        <w:rPr>
+          <w:b/>
+          <w:sz w:val="52"/>
+          <w:szCs w:val="52"/>
+        </w:rPr>
+        <w:t xml:space="preserve">Online </w:t>
+      </w:r>
+      <w:proofErr w:type="spellStart"/>
+      <w:r>
+        <w:rPr>
+          <w:b/>
+          <w:sz w:val="52"/>
+          <w:szCs w:val="52"/>
+        </w:rPr>
+        <w:t>Quiz</w:t>
+      </w:r>
+      <w:proofErr w:type="spellEnd"/>
+      <w:r>
+        <w:rPr>
+          <w:b/>
+          <w:sz w:val="52"/>
+          <w:szCs w:val="52"/>
+        </w:rPr>
+        <w:t xml:space="preserve"> Weboldal</w:t>
+      </w:r>
+    </w:p>
+    <w:p>
+      <w:pPr>
+        <w:spacing w:before="240" w:after="240" w:line="360" w:lineRule="auto"/>
+        <w:jc w:val="center"/>
+        <w:rPr>
+          <w:b/>
+          <w:sz w:val="52"/>
+          <w:szCs w:val="52"/>
+        </w:rPr>
+      </w:pPr>
+    </w:p>
+    <w:p>
+      <w:pPr>
+        <w:spacing w:before="240" w:after="240" w:line="360" w:lineRule="auto"/>
+        <w:jc w:val="center"/>
+        <w:rPr>
+          <w:b/>
+          <w:sz w:val="52"/>
+          <w:szCs w:val="52"/>
+        </w:rPr>
+      </w:pPr>
+    </w:p>
+    <w:p>
+      <w:pPr>
+        <w:spacing w:before="240" w:after="240" w:line="360" w:lineRule="auto"/>
+        <w:jc w:val="center"/>
+        <w:rPr>
+          <w:b/>
+          <w:sz w:val="52"/>
+          <w:szCs w:val="52"/>
+        </w:rPr>
+      </w:pPr>
+    </w:p>
+    <w:p>
+      <w:pPr>
+        <w:spacing w:before="240" w:after="240" w:line="360" w:lineRule="auto"/>
+        <w:jc w:val="center"/>
+        <w:rPr>
+          <w:b/>
+          <w:sz w:val="36"/>
+          <w:szCs w:val="36"/>
+        </w:rPr>
+      </w:pPr>
+      <w:r>
+        <w:rPr>
+          <w:b/>
+          <w:sz w:val="36"/>
+          <w:szCs w:val="36"/>
+        </w:rPr>
         <w:t>Tartalomjegyzék</w:t>
       </w:r>
-    </w:p>
-    <w:p>
-      <w:pPr>
-        <w:spacing w:before="240" w:after="240" w:line="360" w:lineRule="auto"/>
-        <w:jc w:val="both"/>
-        <w:rPr>
-          <w:sz w:val="24"/>
-          <w:szCs w:val="24"/>
-        </w:rPr>
-      </w:pPr>
-    </w:p>
-    <w:p>
-      <w:pPr>
-        <w:spacing w:before="240" w:after="240" w:line="360" w:lineRule="auto"/>
-        <w:jc w:val="center"/>
-        <w:rPr>
-          <w:b/>
-          <w:sz w:val="36"/>
-          <w:szCs w:val="36"/>
-        </w:rPr>
-      </w:pPr>
     </w:p>
     <w:sdt>
       <w:sdtPr>
-        <w:id w:val="-1113973118"/>
+        <w:id w:val="1451202131"/>
         <w:docPartObj>
           <w:docPartGallery w:val="Table of Contents"/>
           <w:docPartUnique/>
@@ -452,8 +695,16 @@
         <w:p>
           <w:pPr>
             <w:pStyle w:val="Tartalomjegyzkcmsora"/>
+            <w:rPr>
+              <w:i/>
+              <w:color w:val="000000" w:themeColor="text1"/>
+            </w:rPr>
           </w:pPr>
           <w:r>
+            <w:rPr>
+              <w:i/>
+              <w:color w:val="000000" w:themeColor="text1"/>
+            </w:rPr>
             <w:t>Tartalom</w:t>
           </w:r>
         </w:p>
@@ -464,7 +715,14 @@
               <w:tab w:val="right" w:leader="dot" w:pos="9062"/>
             </w:tabs>
             <w:rPr>
+              <w:rFonts w:eastAsiaTheme="minorEastAsia" w:cstheme="minorBidi"/>
+              <w:b w:val="0"/>
+              <w:bCs w:val="0"/>
+              <w:caps w:val="0"/>
               <w:noProof/>
+              <w:sz w:val="22"/>
+              <w:szCs w:val="22"/>
+              <w:lang w:eastAsia="hu-HU"/>
             </w:rPr>
           </w:pPr>
           <w:r>
@@ -476,12 +734,11 @@
           <w:r>
             <w:fldChar w:fldCharType="separate"/>
           </w:r>
-          <w:hyperlink w:anchor="_Toc193283213" w:history="1">
+          <w:hyperlink w:anchor="_Toc193361078" w:history="1">
             <w:r>
               <w:rPr>
                 <w:rStyle w:val="Hiperhivatkozs"/>
                 <w:rFonts w:ascii="Calibri" w:hAnsi="Calibri"/>
-                <w:b/>
                 <w:noProof/>
               </w:rPr>
               <w:t>Bevezető</w:t>
@@ -505,7 +762,7 @@
                 <w:noProof/>
                 <w:webHidden/>
               </w:rPr>
-              <w:instrText xml:space="preserve"> PAGEREF _Toc193283213 \h </w:instrText>
+              <w:instrText xml:space="preserve"> PAGEREF _Toc193361078 \h </w:instrText>
             </w:r>
             <w:r>
               <w:rPr>
@@ -525,7 +782,7 @@
                 <w:noProof/>
                 <w:webHidden/>
               </w:rPr>
-              <w:t>2</w:t>
+              <w:t>3</w:t>
             </w:r>
             <w:r>
               <w:rPr>
@@ -543,17 +800,23 @@
               <w:tab w:val="right" w:leader="dot" w:pos="9062"/>
             </w:tabs>
             <w:rPr>
+              <w:rFonts w:eastAsiaTheme="minorEastAsia" w:cstheme="minorBidi"/>
+              <w:b w:val="0"/>
+              <w:bCs w:val="0"/>
+              <w:caps w:val="0"/>
               <w:noProof/>
+              <w:sz w:val="22"/>
+              <w:szCs w:val="22"/>
+              <w:lang w:eastAsia="hu-HU"/>
             </w:rPr>
           </w:pPr>
-          <w:hyperlink w:anchor="_Toc193283214" w:history="1">
+          <w:hyperlink w:anchor="_Toc193361079" w:history="1">
             <w:r>
               <w:rPr>
                 <w:rStyle w:val="Hiperhivatkozs"/>
-                <w:b/>
-                <w:noProof/>
-              </w:rPr>
-              <w:t>MySQL adatbázis</w:t>
+                <w:noProof/>
+              </w:rPr>
+              <w:t>MySQL (Database)</w:t>
             </w:r>
             <w:r>
               <w:rPr>
@@ -574,7 +837,7 @@
                 <w:noProof/>
                 <w:webHidden/>
               </w:rPr>
-              <w:instrText xml:space="preserve"> PAGEREF _Toc193283214 \h </w:instrText>
+              <w:instrText xml:space="preserve"> PAGEREF _Toc193361079 \h </w:instrText>
             </w:r>
             <w:r>
               <w:rPr>
@@ -594,7 +857,7 @@
                 <w:noProof/>
                 <w:webHidden/>
               </w:rPr>
-              <w:t>3</w:t>
+              <w:t>4</w:t>
             </w:r>
             <w:r>
               <w:rPr>
@@ -612,14 +875,20 @@
               <w:tab w:val="right" w:leader="dot" w:pos="9062"/>
             </w:tabs>
             <w:rPr>
+              <w:rFonts w:eastAsiaTheme="minorEastAsia" w:cstheme="minorBidi"/>
+              <w:b w:val="0"/>
+              <w:bCs w:val="0"/>
+              <w:caps w:val="0"/>
               <w:noProof/>
+              <w:sz w:val="22"/>
+              <w:szCs w:val="22"/>
+              <w:lang w:eastAsia="hu-HU"/>
             </w:rPr>
           </w:pPr>
-          <w:hyperlink w:anchor="_Toc193283215" w:history="1">
+          <w:hyperlink w:anchor="_Toc193361080" w:history="1">
             <w:r>
               <w:rPr>
                 <w:rStyle w:val="Hiperhivatkozs"/>
-                <w:b/>
                 <w:noProof/>
               </w:rPr>
               <w:t>Az SQL fogalma</w:t>
@@ -643,7 +912,7 @@
                 <w:noProof/>
                 <w:webHidden/>
               </w:rPr>
-              <w:instrText xml:space="preserve"> PAGEREF _Toc193283215 \h </w:instrText>
+              <w:instrText xml:space="preserve"> PAGEREF _Toc193361080 \h </w:instrText>
             </w:r>
             <w:r>
               <w:rPr>
@@ -663,7 +932,7 @@
                 <w:noProof/>
                 <w:webHidden/>
               </w:rPr>
-              <w:t>4</w:t>
+              <w:t>5</w:t>
             </w:r>
             <w:r>
               <w:rPr>
@@ -681,17 +950,23 @@
               <w:tab w:val="right" w:leader="dot" w:pos="9062"/>
             </w:tabs>
             <w:rPr>
+              <w:rFonts w:eastAsiaTheme="minorEastAsia" w:cstheme="minorBidi"/>
+              <w:b w:val="0"/>
+              <w:bCs w:val="0"/>
+              <w:caps w:val="0"/>
               <w:noProof/>
+              <w:sz w:val="22"/>
+              <w:szCs w:val="22"/>
+              <w:lang w:eastAsia="hu-HU"/>
             </w:rPr>
           </w:pPr>
-          <w:hyperlink w:anchor="_Toc193283216" w:history="1">
+          <w:hyperlink w:anchor="_Toc193361081" w:history="1">
             <w:r>
               <w:rPr>
                 <w:rStyle w:val="Hiperhivatkozs"/>
-                <w:b/>
-                <w:noProof/>
-              </w:rPr>
-              <w:t>PHPMYADMIN és a XAMPP</w:t>
+                <w:noProof/>
+              </w:rPr>
+              <w:t>PHPMYADMIN</w:t>
             </w:r>
             <w:r>
               <w:rPr>
@@ -712,7 +987,7 @@
                 <w:noProof/>
                 <w:webHidden/>
               </w:rPr>
-              <w:instrText xml:space="preserve"> PAGEREF _Toc193283216 \h </w:instrText>
+              <w:instrText xml:space="preserve"> PAGEREF _Toc193361081 \h </w:instrText>
             </w:r>
             <w:r>
               <w:rPr>
@@ -732,7 +1007,7 @@
                 <w:noProof/>
                 <w:webHidden/>
               </w:rPr>
-              <w:t>4</w:t>
+              <w:t>6</w:t>
             </w:r>
             <w:r>
               <w:rPr>
@@ -750,17 +1025,23 @@
               <w:tab w:val="right" w:leader="dot" w:pos="9062"/>
             </w:tabs>
             <w:rPr>
+              <w:rFonts w:eastAsiaTheme="minorEastAsia" w:cstheme="minorBidi"/>
+              <w:b w:val="0"/>
+              <w:bCs w:val="0"/>
+              <w:caps w:val="0"/>
               <w:noProof/>
+              <w:sz w:val="22"/>
+              <w:szCs w:val="22"/>
+              <w:lang w:eastAsia="hu-HU"/>
             </w:rPr>
           </w:pPr>
-          <w:hyperlink w:anchor="_Toc193283217" w:history="1">
+          <w:hyperlink w:anchor="_Toc193361082" w:history="1">
             <w:r>
               <w:rPr>
                 <w:rStyle w:val="Hiperhivatkozs"/>
-                <w:b/>
-                <w:noProof/>
-              </w:rPr>
-              <w:t>HTML</w:t>
+                <w:noProof/>
+              </w:rPr>
+              <w:t>XAMPP</w:t>
             </w:r>
             <w:r>
               <w:rPr>
@@ -781,7 +1062,7 @@
                 <w:noProof/>
                 <w:webHidden/>
               </w:rPr>
-              <w:instrText xml:space="preserve"> PAGEREF _Toc193283217 \h </w:instrText>
+              <w:instrText xml:space="preserve"> PAGEREF _Toc193361082 \h </w:instrText>
             </w:r>
             <w:r>
               <w:rPr>
@@ -801,7 +1082,7 @@
                 <w:noProof/>
                 <w:webHidden/>
               </w:rPr>
-              <w:t>5</w:t>
+              <w:t>6</w:t>
             </w:r>
             <w:r>
               <w:rPr>
@@ -819,17 +1100,23 @@
               <w:tab w:val="right" w:leader="dot" w:pos="9062"/>
             </w:tabs>
             <w:rPr>
+              <w:rFonts w:eastAsiaTheme="minorEastAsia" w:cstheme="minorBidi"/>
+              <w:b w:val="0"/>
+              <w:bCs w:val="0"/>
+              <w:caps w:val="0"/>
               <w:noProof/>
+              <w:sz w:val="22"/>
+              <w:szCs w:val="22"/>
+              <w:lang w:eastAsia="hu-HU"/>
             </w:rPr>
           </w:pPr>
-          <w:hyperlink w:anchor="_Toc193283218" w:history="1">
+          <w:hyperlink w:anchor="_Toc193361083" w:history="1">
             <w:r>
               <w:rPr>
                 <w:rStyle w:val="Hiperhivatkozs"/>
-                <w:b/>
-                <w:noProof/>
-              </w:rPr>
-              <w:t>CSS</w:t>
+                <w:noProof/>
+              </w:rPr>
+              <w:t>Frontend (React)</w:t>
             </w:r>
             <w:r>
               <w:rPr>
@@ -850,7 +1137,7 @@
                 <w:noProof/>
                 <w:webHidden/>
               </w:rPr>
-              <w:instrText xml:space="preserve"> PAGEREF _Toc193283218 \h </w:instrText>
+              <w:instrText xml:space="preserve"> PAGEREF _Toc193361083 \h </w:instrText>
             </w:r>
             <w:r>
               <w:rPr>
@@ -870,7 +1157,7 @@
                 <w:noProof/>
                 <w:webHidden/>
               </w:rPr>
-              <w:t>6</w:t>
+              <w:t>7</w:t>
             </w:r>
             <w:r>
               <w:rPr>
@@ -888,17 +1175,23 @@
               <w:tab w:val="right" w:leader="dot" w:pos="9062"/>
             </w:tabs>
             <w:rPr>
+              <w:rFonts w:eastAsiaTheme="minorEastAsia" w:cstheme="minorBidi"/>
+              <w:b w:val="0"/>
+              <w:bCs w:val="0"/>
+              <w:caps w:val="0"/>
               <w:noProof/>
+              <w:sz w:val="22"/>
+              <w:szCs w:val="22"/>
+              <w:lang w:eastAsia="hu-HU"/>
             </w:rPr>
           </w:pPr>
-          <w:hyperlink w:anchor="_Toc193283219" w:history="1">
+          <w:hyperlink w:anchor="_Toc193361084" w:history="1">
             <w:r>
               <w:rPr>
                 <w:rStyle w:val="Hiperhivatkozs"/>
-                <w:b/>
-                <w:noProof/>
-              </w:rPr>
-              <w:t>Bootstrap</w:t>
+                <w:noProof/>
+              </w:rPr>
+              <w:t>HTML</w:t>
             </w:r>
             <w:r>
               <w:rPr>
@@ -919,7 +1212,7 @@
                 <w:noProof/>
                 <w:webHidden/>
               </w:rPr>
-              <w:instrText xml:space="preserve"> PAGEREF _Toc193283219 \h </w:instrText>
+              <w:instrText xml:space="preserve"> PAGEREF _Toc193361084 \h </w:instrText>
             </w:r>
             <w:r>
               <w:rPr>
@@ -939,7 +1232,7 @@
                 <w:noProof/>
                 <w:webHidden/>
               </w:rPr>
-              <w:t>6</w:t>
+              <w:t>8</w:t>
             </w:r>
             <w:r>
               <w:rPr>
@@ -957,17 +1250,23 @@
               <w:tab w:val="right" w:leader="dot" w:pos="9062"/>
             </w:tabs>
             <w:rPr>
+              <w:rFonts w:eastAsiaTheme="minorEastAsia" w:cstheme="minorBidi"/>
+              <w:b w:val="0"/>
+              <w:bCs w:val="0"/>
+              <w:caps w:val="0"/>
               <w:noProof/>
+              <w:sz w:val="22"/>
+              <w:szCs w:val="22"/>
+              <w:lang w:eastAsia="hu-HU"/>
             </w:rPr>
           </w:pPr>
-          <w:hyperlink w:anchor="_Toc193283220" w:history="1">
+          <w:hyperlink w:anchor="_Toc193361085" w:history="1">
             <w:r>
               <w:rPr>
                 <w:rStyle w:val="Hiperhivatkozs"/>
-                <w:b/>
-                <w:noProof/>
-              </w:rPr>
-              <w:t>React</w:t>
+                <w:noProof/>
+              </w:rPr>
+              <w:t>CSS</w:t>
             </w:r>
             <w:r>
               <w:rPr>
@@ -988,7 +1287,7 @@
                 <w:noProof/>
                 <w:webHidden/>
               </w:rPr>
-              <w:instrText xml:space="preserve"> PAGEREF _Toc193283220 \h </w:instrText>
+              <w:instrText xml:space="preserve"> PAGEREF _Toc193361085 \h </w:instrText>
             </w:r>
             <w:r>
               <w:rPr>
@@ -1008,7 +1307,7 @@
                 <w:noProof/>
                 <w:webHidden/>
               </w:rPr>
-              <w:t>7</w:t>
+              <w:t>9</w:t>
             </w:r>
             <w:r>
               <w:rPr>
@@ -1026,14 +1325,95 @@
               <w:tab w:val="right" w:leader="dot" w:pos="9062"/>
             </w:tabs>
             <w:rPr>
+              <w:rFonts w:eastAsiaTheme="minorEastAsia" w:cstheme="minorBidi"/>
+              <w:b w:val="0"/>
+              <w:bCs w:val="0"/>
+              <w:caps w:val="0"/>
               <w:noProof/>
+              <w:sz w:val="22"/>
+              <w:szCs w:val="22"/>
+              <w:lang w:eastAsia="hu-HU"/>
             </w:rPr>
           </w:pPr>
-          <w:hyperlink w:anchor="_Toc193283221" w:history="1">
+          <w:hyperlink w:anchor="_Toc193361086" w:history="1">
             <w:r>
               <w:rPr>
                 <w:rStyle w:val="Hiperhivatkozs"/>
-                <w:b/>
+                <w:noProof/>
+              </w:rPr>
+              <w:t>Bootstrap</w:t>
+            </w:r>
+            <w:r>
+              <w:rPr>
+                <w:noProof/>
+                <w:webHidden/>
+              </w:rPr>
+              <w:tab/>
+            </w:r>
+            <w:r>
+              <w:rPr>
+                <w:noProof/>
+                <w:webHidden/>
+              </w:rPr>
+              <w:fldChar w:fldCharType="begin"/>
+            </w:r>
+            <w:r>
+              <w:rPr>
+                <w:noProof/>
+                <w:webHidden/>
+              </w:rPr>
+              <w:instrText xml:space="preserve"> PAGEREF _Toc193361086 \h </w:instrText>
+            </w:r>
+            <w:r>
+              <w:rPr>
+                <w:noProof/>
+                <w:webHidden/>
+              </w:rPr>
+            </w:r>
+            <w:r>
+              <w:rPr>
+                <w:noProof/>
+                <w:webHidden/>
+              </w:rPr>
+              <w:fldChar w:fldCharType="separate"/>
+            </w:r>
+            <w:r>
+              <w:rPr>
+                <w:noProof/>
+                <w:webHidden/>
+              </w:rPr>
+              <w:t>10</w:t>
+            </w:r>
+            <w:r>
+              <w:rPr>
+                <w:noProof/>
+                <w:webHidden/>
+              </w:rPr>
+              <w:fldChar w:fldCharType="end"/>
+            </w:r>
+          </w:hyperlink>
+        </w:p>
+        <w:p>
+          <w:pPr>
+            <w:pStyle w:val="TJ1"/>
+            <w:tabs>
+              <w:tab w:val="right" w:leader="dot" w:pos="9062"/>
+            </w:tabs>
+            <w:rPr>
+              <w:rFonts w:eastAsiaTheme="minorEastAsia" w:cstheme="minorBidi"/>
+              <w:b w:val="0"/>
+              <w:bCs w:val="0"/>
+              <w:caps w:val="0"/>
+              <w:noProof/>
+              <w:sz w:val="22"/>
+              <w:szCs w:val="22"/>
+              <w:lang w:eastAsia="hu-HU"/>
+            </w:rPr>
+          </w:pPr>
+          <w:hyperlink w:anchor="_Toc193361087" w:history="1">
+            <w:r>
+              <w:rPr>
+                <w:rStyle w:val="Hiperhivatkozs"/>
                 <w:noProof/>
               </w:rPr>
               <w:t>Dokumentum Objektum Model (DOM)</w:t>
@@ -1057,7 +1437,7 @@
                 <w:noProof/>
                 <w:webHidden/>
               </w:rPr>
-              <w:instrText xml:space="preserve"> PAGEREF _Toc193283221 \h </w:instrText>
+              <w:instrText xml:space="preserve"> PAGEREF _Toc193361087 \h </w:instrText>
             </w:r>
             <w:r>
               <w:rPr>
@@ -1077,7 +1457,232 @@
                 <w:noProof/>
                 <w:webHidden/>
               </w:rPr>
-              <w:t>8</w:t>
+              <w:t>11</w:t>
+            </w:r>
+            <w:r>
+              <w:rPr>
+                <w:noProof/>
+                <w:webHidden/>
+              </w:rPr>
+              <w:fldChar w:fldCharType="end"/>
+            </w:r>
+          </w:hyperlink>
+        </w:p>
+        <w:p>
+          <w:pPr>
+            <w:pStyle w:val="TJ1"/>
+            <w:tabs>
+              <w:tab w:val="right" w:leader="dot" w:pos="9062"/>
+            </w:tabs>
+            <w:rPr>
+              <w:rFonts w:eastAsiaTheme="minorEastAsia" w:cstheme="minorBidi"/>
+              <w:b w:val="0"/>
+              <w:bCs w:val="0"/>
+              <w:caps w:val="0"/>
+              <w:noProof/>
+              <w:sz w:val="22"/>
+              <w:szCs w:val="22"/>
+              <w:lang w:eastAsia="hu-HU"/>
+            </w:rPr>
+          </w:pPr>
+          <w:hyperlink w:anchor="_Toc193361088" w:history="1">
+            <w:r>
+              <w:rPr>
+                <w:rStyle w:val="Hiperhivatkozs"/>
+                <w:noProof/>
+              </w:rPr>
+              <w:t>Backend (Web API, ASP.NET CORE)</w:t>
+            </w:r>
+            <w:r>
+              <w:rPr>
+                <w:noProof/>
+                <w:webHidden/>
+              </w:rPr>
+              <w:tab/>
+            </w:r>
+            <w:r>
+              <w:rPr>
+                <w:noProof/>
+                <w:webHidden/>
+              </w:rPr>
+              <w:fldChar w:fldCharType="begin"/>
+            </w:r>
+            <w:r>
+              <w:rPr>
+                <w:noProof/>
+                <w:webHidden/>
+              </w:rPr>
+              <w:instrText xml:space="preserve"> PAGEREF _Toc193361088 \h </w:instrText>
+            </w:r>
+            <w:r>
+              <w:rPr>
+                <w:noProof/>
+                <w:webHidden/>
+              </w:rPr>
+            </w:r>
+            <w:r>
+              <w:rPr>
+                <w:noProof/>
+                <w:webHidden/>
+              </w:rPr>
+              <w:fldChar w:fldCharType="separate"/>
+            </w:r>
+            <w:r>
+              <w:rPr>
+                <w:noProof/>
+                <w:webHidden/>
+              </w:rPr>
+              <w:t>12</w:t>
+            </w:r>
+            <w:r>
+              <w:rPr>
+                <w:noProof/>
+                <w:webHidden/>
+              </w:rPr>
+              <w:fldChar w:fldCharType="end"/>
+            </w:r>
+          </w:hyperlink>
+        </w:p>
+        <w:p>
+          <w:pPr>
+            <w:pStyle w:val="TJ1"/>
+            <w:tabs>
+              <w:tab w:val="right" w:leader="dot" w:pos="9062"/>
+            </w:tabs>
+            <w:rPr>
+              <w:rFonts w:eastAsiaTheme="minorEastAsia" w:cstheme="minorBidi"/>
+              <w:b w:val="0"/>
+              <w:bCs w:val="0"/>
+              <w:caps w:val="0"/>
+              <w:noProof/>
+              <w:sz w:val="22"/>
+              <w:szCs w:val="22"/>
+              <w:lang w:eastAsia="hu-HU"/>
+            </w:rPr>
+          </w:pPr>
+          <w:hyperlink w:anchor="_Toc193361089" w:history="1">
+            <w:r>
+              <w:rPr>
+                <w:rStyle w:val="Hiperhivatkozs"/>
+                <w:noProof/>
+              </w:rPr>
+              <w:t>Github</w:t>
+            </w:r>
+            <w:r>
+              <w:rPr>
+                <w:noProof/>
+                <w:webHidden/>
+              </w:rPr>
+              <w:tab/>
+            </w:r>
+            <w:r>
+              <w:rPr>
+                <w:noProof/>
+                <w:webHidden/>
+              </w:rPr>
+              <w:fldChar w:fldCharType="begin"/>
+            </w:r>
+            <w:r>
+              <w:rPr>
+                <w:noProof/>
+                <w:webHidden/>
+              </w:rPr>
+              <w:instrText xml:space="preserve"> PAGEREF _Toc193361089 \h </w:instrText>
+            </w:r>
+            <w:r>
+              <w:rPr>
+                <w:noProof/>
+                <w:webHidden/>
+              </w:rPr>
+            </w:r>
+            <w:r>
+              <w:rPr>
+                <w:noProof/>
+                <w:webHidden/>
+              </w:rPr>
+              <w:fldChar w:fldCharType="separate"/>
+            </w:r>
+            <w:r>
+              <w:rPr>
+                <w:noProof/>
+                <w:webHidden/>
+              </w:rPr>
+              <w:t>12</w:t>
+            </w:r>
+            <w:r>
+              <w:rPr>
+                <w:noProof/>
+                <w:webHidden/>
+              </w:rPr>
+              <w:fldChar w:fldCharType="end"/>
+            </w:r>
+          </w:hyperlink>
+        </w:p>
+        <w:p>
+          <w:pPr>
+            <w:pStyle w:val="TJ1"/>
+            <w:tabs>
+              <w:tab w:val="right" w:leader="dot" w:pos="9062"/>
+            </w:tabs>
+            <w:rPr>
+              <w:rFonts w:eastAsiaTheme="minorEastAsia" w:cstheme="minorBidi"/>
+              <w:b w:val="0"/>
+              <w:bCs w:val="0"/>
+              <w:caps w:val="0"/>
+              <w:noProof/>
+              <w:sz w:val="22"/>
+              <w:szCs w:val="22"/>
+              <w:lang w:eastAsia="hu-HU"/>
+            </w:rPr>
+          </w:pPr>
+          <w:hyperlink w:anchor="_Toc193361090" w:history="1">
+            <w:r>
+              <w:rPr>
+                <w:rStyle w:val="Hiperhivatkozs"/>
+                <w:noProof/>
+              </w:rPr>
+              <w:t>Trello</w:t>
+            </w:r>
+            <w:r>
+              <w:rPr>
+                <w:noProof/>
+                <w:webHidden/>
+              </w:rPr>
+              <w:tab/>
+            </w:r>
+            <w:r>
+              <w:rPr>
+                <w:noProof/>
+                <w:webHidden/>
+              </w:rPr>
+              <w:fldChar w:fldCharType="begin"/>
+            </w:r>
+            <w:r>
+              <w:rPr>
+                <w:noProof/>
+                <w:webHidden/>
+              </w:rPr>
+              <w:instrText xml:space="preserve"> PAGEREF _Toc193361090 \h </w:instrText>
+            </w:r>
+            <w:r>
+              <w:rPr>
+                <w:noProof/>
+                <w:webHidden/>
+              </w:rPr>
+            </w:r>
+            <w:r>
+              <w:rPr>
+                <w:noProof/>
+                <w:webHidden/>
+              </w:rPr>
+              <w:fldChar w:fldCharType="separate"/>
+            </w:r>
+            <w:r>
+              <w:rPr>
+                <w:noProof/>
+                <w:webHidden/>
+              </w:rPr>
+              <w:t>12</w:t>
             </w:r>
             <w:r>
               <w:rPr>
@@ -1105,19 +1710,8 @@
         <w:jc w:val="center"/>
         <w:rPr>
           <w:b/>
-          <w:sz w:val="36"/>
-          <w:szCs w:val="36"/>
-        </w:rPr>
-      </w:pPr>
-    </w:p>
-    <w:p>
-      <w:pPr>
-        <w:spacing w:before="240" w:after="240" w:line="360" w:lineRule="auto"/>
-        <w:jc w:val="center"/>
-        <w:rPr>
-          <w:b/>
-          <w:sz w:val="36"/>
-          <w:szCs w:val="36"/>
+          <w:sz w:val="28"/>
+          <w:szCs w:val="28"/>
         </w:rPr>
       </w:pPr>
     </w:p>
@@ -1183,24 +1777,28 @@
           <w:rFonts w:ascii="Calibri" w:hAnsi="Calibri"/>
           <w:b/>
           <w:color w:val="000000" w:themeColor="text1"/>
-          <w:sz w:val="36"/>
-          <w:szCs w:val="36"/>
+          <w:sz w:val="44"/>
+          <w:szCs w:val="44"/>
         </w:rPr>
       </w:pPr>
       <w:bookmarkStart w:id="0" w:name="_Toc193283213"/>
+      <w:bookmarkStart w:id="1" w:name="_Toc193357663"/>
+      <w:bookmarkStart w:id="2" w:name="_Toc193361078"/>
       <w:r>
         <w:rPr>
           <w:rFonts w:ascii="Calibri" w:hAnsi="Calibri"/>
           <w:b/>
           <w:color w:val="000000" w:themeColor="text1"/>
-          <w:sz w:val="36"/>
-          <w:szCs w:val="36"/>
-        </w:rPr>
-        <w:lastRenderedPageBreak/>
+          <w:sz w:val="44"/>
+          <w:szCs w:val="44"/>
+        </w:rPr>
         <w:t>Bevezető</w:t>
       </w:r>
       <w:bookmarkEnd w:id="0"/>
-    </w:p>
+      <w:bookmarkEnd w:id="1"/>
+      <w:bookmarkEnd w:id="2"/>
+    </w:p>
+    <w:p/>
     <w:p>
       <w:pPr>
         <w:spacing w:before="240" w:after="240" w:line="360" w:lineRule="auto"/>
@@ -1284,7 +1882,39 @@
           <w:sz w:val="24"/>
           <w:szCs w:val="24"/>
         </w:rPr>
-        <w:t>A játékunk egyedülálló lehetőséget kínál arra, hogy a felhasználók tanuljanak, szórakozzanak, és közösséget építsenek. Célunk, hogy a Honfoglaló űrét betöltsük, miközben valami új, izgalmas és elérhető alternatívát nyújtsunk.</w:t>
+        <w:t xml:space="preserve">A játékunk egyedülálló lehetőséget kínál arra, hogy a felhasználók tanuljanak, szórakozzanak, és közösséget építsenek. Célunk, hogy a Honfoglaló űrét </w:t>
+      </w:r>
+      <w:proofErr w:type="spellStart"/>
+      <w:r>
+        <w:rPr>
+          <w:sz w:val="24"/>
+          <w:szCs w:val="24"/>
+        </w:rPr>
+        <w:t>betöltsük</w:t>
+      </w:r>
+      <w:proofErr w:type="spellEnd"/>
+      <w:r>
+        <w:rPr>
+          <w:sz w:val="24"/>
+          <w:szCs w:val="24"/>
+        </w:rPr>
+        <w:t xml:space="preserve">, miközben valami új, izgalmas és elérhető alternatívát </w:t>
+      </w:r>
+      <w:proofErr w:type="spellStart"/>
+      <w:r>
+        <w:rPr>
+          <w:sz w:val="24"/>
+          <w:szCs w:val="24"/>
+        </w:rPr>
+        <w:t>nyújtsunk</w:t>
+      </w:r>
+      <w:proofErr w:type="spellEnd"/>
+      <w:r>
+        <w:rPr>
+          <w:sz w:val="24"/>
+          <w:szCs w:val="24"/>
+        </w:rPr>
+        <w:t>.</w:t>
       </w:r>
     </w:p>
     <w:p>
@@ -1359,16 +1989,8 @@
           <w:szCs w:val="36"/>
         </w:rPr>
       </w:pPr>
-    </w:p>
-    <w:p>
-      <w:pPr>
-        <w:spacing w:before="240" w:after="240" w:line="360" w:lineRule="auto"/>
-        <w:rPr>
-          <w:b/>
-          <w:sz w:val="36"/>
-          <w:szCs w:val="36"/>
-        </w:rPr>
-      </w:pPr>
+      <w:bookmarkStart w:id="3" w:name="_GoBack"/>
+      <w:bookmarkEnd w:id="3"/>
     </w:p>
     <w:p>
       <w:pPr>
@@ -1378,19 +2000,21 @@
           <w:rFonts w:asciiTheme="minorHAnsi" w:hAnsiTheme="minorHAnsi"/>
           <w:b/>
           <w:color w:val="000000" w:themeColor="text1"/>
-          <w:sz w:val="36"/>
-          <w:szCs w:val="36"/>
-        </w:rPr>
-      </w:pPr>
-      <w:bookmarkStart w:id="1" w:name="_Toc193283214"/>
+          <w:sz w:val="44"/>
+          <w:szCs w:val="44"/>
+        </w:rPr>
+      </w:pPr>
+      <w:bookmarkStart w:id="4" w:name="_Toc193283214"/>
+      <w:bookmarkStart w:id="5" w:name="_Toc193357664"/>
+      <w:bookmarkStart w:id="6" w:name="_Toc193361079"/>
       <w:proofErr w:type="spellStart"/>
       <w:r>
         <w:rPr>
           <w:rFonts w:asciiTheme="minorHAnsi" w:hAnsiTheme="minorHAnsi"/>
           <w:b/>
           <w:color w:val="000000" w:themeColor="text1"/>
-          <w:sz w:val="36"/>
-          <w:szCs w:val="36"/>
+          <w:sz w:val="44"/>
+          <w:szCs w:val="44"/>
         </w:rPr>
         <w:lastRenderedPageBreak/>
         <w:t>MySQL</w:t>
@@ -1401,12 +2025,59 @@
           <w:rFonts w:asciiTheme="minorHAnsi" w:hAnsiTheme="minorHAnsi"/>
           <w:b/>
           <w:color w:val="000000" w:themeColor="text1"/>
-          <w:sz w:val="36"/>
-          <w:szCs w:val="36"/>
-        </w:rPr>
-        <w:t xml:space="preserve"> adatbázis</w:t>
-      </w:r>
-      <w:bookmarkEnd w:id="1"/>
+          <w:sz w:val="44"/>
+          <w:szCs w:val="44"/>
+        </w:rPr>
+        <w:t xml:space="preserve"> </w:t>
+      </w:r>
+      <w:bookmarkEnd w:id="4"/>
+      <w:bookmarkEnd w:id="5"/>
+      <w:r>
+        <w:rPr>
+          <w:rFonts w:asciiTheme="minorHAnsi" w:hAnsiTheme="minorHAnsi"/>
+          <w:b/>
+          <w:color w:val="000000" w:themeColor="text1"/>
+          <w:sz w:val="44"/>
+          <w:szCs w:val="44"/>
+        </w:rPr>
+        <w:t>(</w:t>
+      </w:r>
+      <w:proofErr w:type="spellStart"/>
+      <w:r>
+        <w:rPr>
+          <w:rFonts w:asciiTheme="minorHAnsi" w:hAnsiTheme="minorHAnsi"/>
+          <w:b/>
+          <w:color w:val="000000" w:themeColor="text1"/>
+          <w:sz w:val="44"/>
+          <w:szCs w:val="44"/>
+        </w:rPr>
+        <w:t>Database</w:t>
+      </w:r>
+      <w:proofErr w:type="spellEnd"/>
+      <w:r>
+        <w:rPr>
+          <w:rFonts w:asciiTheme="minorHAnsi" w:hAnsiTheme="minorHAnsi"/>
+          <w:b/>
+          <w:color w:val="000000" w:themeColor="text1"/>
+          <w:sz w:val="44"/>
+          <w:szCs w:val="44"/>
+        </w:rPr>
+        <w:t>)</w:t>
+      </w:r>
+      <w:bookmarkEnd w:id="6"/>
+    </w:p>
+    <w:p/>
+    <w:p>
+      <w:pPr>
+        <w:jc w:val="center"/>
+      </w:pPr>
+      <w:r>
+        <w:pict>
+          <v:shape id="_x0000_i1026" type="#_x0000_t75" style="width:281.4pt;height:83.4pt">
+            <v:imagedata r:id="rId10" o:title="MySQL_textlogo"/>
+          </v:shape>
+        </w:pict>
+      </w:r>
     </w:p>
     <w:p>
       <w:pPr>
@@ -1438,7 +2109,23 @@
           <w:sz w:val="24"/>
           <w:szCs w:val="24"/>
         </w:rPr>
-        <w:t xml:space="preserve"> egy népszerű nyílt forráskódú adatbázis-kezelő rendszer, amelyet webes alkalmazásokhoz gyakran használnak. Az adatbázis táblákból áll, ahol az egyes táblák sorokat és oszlopokat tartalmaznak, hasonlóan egy táblázathoz. Minden sor egy rekordot reprezentál, míg az oszlopok az adatmezőket jelölik. A </w:t>
+        <w:t xml:space="preserve"> egy népszerű nyílt forráskódú adatbázis-kezelő rendszer, amelyet webes alkalmazásokhoz gyakran használnak. Az adatbázis táblákból áll, ahol az egyes táblák sorokat és oszlopokat tartalmaznak, hasonlóan egy táblázathoz. Minden sor egy rekordot reprezentál, míg az oszlopok az </w:t>
+      </w:r>
+      <w:proofErr w:type="spellStart"/>
+      <w:r>
+        <w:rPr>
+          <w:sz w:val="24"/>
+          <w:szCs w:val="24"/>
+        </w:rPr>
+        <w:t>adatmezőket</w:t>
+      </w:r>
+      <w:proofErr w:type="spellEnd"/>
+      <w:r>
+        <w:rPr>
+          <w:sz w:val="24"/>
+          <w:szCs w:val="24"/>
+        </w:rPr>
+        <w:t xml:space="preserve"> jelölik. A </w:t>
       </w:r>
       <w:proofErr w:type="spellStart"/>
       <w:r>
@@ -1524,8 +2211,66 @@
           <w:szCs w:val="24"/>
         </w:rPr>
       </w:pPr>
-      <w:bookmarkStart w:id="2" w:name="_GoBack"/>
-      <w:bookmarkEnd w:id="2"/>
+    </w:p>
+    <w:p>
+      <w:pPr>
+        <w:spacing w:before="240" w:after="240" w:line="360" w:lineRule="auto"/>
+        <w:jc w:val="both"/>
+        <w:rPr>
+          <w:sz w:val="24"/>
+          <w:szCs w:val="24"/>
+        </w:rPr>
+      </w:pPr>
+    </w:p>
+    <w:p>
+      <w:pPr>
+        <w:spacing w:before="240" w:after="240" w:line="360" w:lineRule="auto"/>
+        <w:jc w:val="both"/>
+        <w:rPr>
+          <w:sz w:val="24"/>
+          <w:szCs w:val="24"/>
+        </w:rPr>
+      </w:pPr>
+    </w:p>
+    <w:p>
+      <w:pPr>
+        <w:spacing w:before="240" w:after="240" w:line="360" w:lineRule="auto"/>
+        <w:jc w:val="both"/>
+        <w:rPr>
+          <w:sz w:val="24"/>
+          <w:szCs w:val="24"/>
+        </w:rPr>
+      </w:pPr>
+    </w:p>
+    <w:p>
+      <w:pPr>
+        <w:spacing w:before="240" w:after="240" w:line="360" w:lineRule="auto"/>
+        <w:jc w:val="both"/>
+        <w:rPr>
+          <w:sz w:val="24"/>
+          <w:szCs w:val="24"/>
+        </w:rPr>
+      </w:pPr>
+    </w:p>
+    <w:p>
+      <w:pPr>
+        <w:spacing w:before="240" w:after="240" w:line="360" w:lineRule="auto"/>
+        <w:jc w:val="both"/>
+        <w:rPr>
+          <w:sz w:val="24"/>
+          <w:szCs w:val="24"/>
+        </w:rPr>
+      </w:pPr>
+    </w:p>
+    <w:p>
+      <w:pPr>
+        <w:spacing w:before="240" w:after="240" w:line="360" w:lineRule="auto"/>
+        <w:jc w:val="both"/>
+        <w:rPr>
+          <w:sz w:val="24"/>
+          <w:szCs w:val="24"/>
+        </w:rPr>
+      </w:pPr>
     </w:p>
     <w:p>
       <w:pPr>
@@ -1535,23 +2280,29 @@
           <w:rFonts w:asciiTheme="minorHAnsi" w:hAnsiTheme="minorHAnsi"/>
           <w:b/>
           <w:color w:val="000000" w:themeColor="text1"/>
-          <w:sz w:val="36"/>
-          <w:szCs w:val="36"/>
-        </w:rPr>
-      </w:pPr>
-      <w:bookmarkStart w:id="3" w:name="_Toc193283215"/>
+          <w:sz w:val="44"/>
+          <w:szCs w:val="44"/>
+        </w:rPr>
+      </w:pPr>
+      <w:bookmarkStart w:id="7" w:name="_Toc193283215"/>
+      <w:bookmarkStart w:id="8" w:name="_Toc193357665"/>
+      <w:bookmarkStart w:id="9" w:name="_Toc193361080"/>
       <w:r>
         <w:rPr>
           <w:rFonts w:asciiTheme="minorHAnsi" w:hAnsiTheme="minorHAnsi"/>
           <w:b/>
           <w:color w:val="000000" w:themeColor="text1"/>
-          <w:sz w:val="36"/>
-          <w:szCs w:val="36"/>
-        </w:rPr>
+          <w:sz w:val="44"/>
+          <w:szCs w:val="44"/>
+        </w:rPr>
+        <w:lastRenderedPageBreak/>
         <w:t>Az SQL fogalma</w:t>
       </w:r>
-      <w:bookmarkEnd w:id="3"/>
-    </w:p>
+      <w:bookmarkEnd w:id="7"/>
+      <w:bookmarkEnd w:id="8"/>
+      <w:bookmarkEnd w:id="9"/>
+    </w:p>
+    <w:p/>
     <w:p>
       <w:pPr>
         <w:spacing w:before="240" w:after="240" w:line="360" w:lineRule="auto"/>
@@ -1712,6 +2463,16 @@
         </w:rPr>
         <w:t>) az adatbázis jogainak kezeléséhez. A DDL parancsok közé tartozik a tábla létrehozása és módosítása, a DML parancsok pedig az adatok beszúrására, frissítésére és törlésére szolgálnak. A DCL parancsok segítségével szabályozhatjuk, hogy ki férhet hozzá az adatbázishoz. Az SQL lekérdezések nagyon hatékonyak, mivel egyszerű parancsokkal komplex műveleteket végezhetünk nagy mennyiségű adaton. Az SQL nyelvet széles körben használják a fejlesztők világszerte, mivel könnyen elsajátítható és alkalmazható a mindennapi munkában.</w:t>
       </w:r>
+    </w:p>
+    <w:p>
+      <w:pPr>
+        <w:spacing w:before="240" w:after="240" w:line="360" w:lineRule="auto"/>
+        <w:jc w:val="both"/>
+        <w:rPr>
+          <w:sz w:val="24"/>
+          <w:szCs w:val="24"/>
+        </w:rPr>
+      </w:pPr>
     </w:p>
     <w:p>
       <w:pPr>
@@ -1735,174 +2496,224 @@
           <w:szCs w:val="36"/>
         </w:rPr>
       </w:pPr>
-      <w:bookmarkStart w:id="4" w:name="_Toc193283216"/>
+      <w:bookmarkStart w:id="10" w:name="_Toc193283216"/>
+      <w:bookmarkStart w:id="11" w:name="_Toc193357666"/>
+      <w:bookmarkStart w:id="12" w:name="_Toc193361081"/>
       <w:r>
         <w:rPr>
           <w:rFonts w:asciiTheme="minorHAnsi" w:hAnsiTheme="minorHAnsi"/>
           <w:b/>
           <w:color w:val="000000" w:themeColor="text1"/>
-          <w:sz w:val="36"/>
-          <w:szCs w:val="36"/>
+          <w:sz w:val="44"/>
+          <w:szCs w:val="44"/>
+        </w:rPr>
+        <w:t>PHPMYADMIN</w:t>
+      </w:r>
+      <w:bookmarkEnd w:id="10"/>
+      <w:bookmarkEnd w:id="11"/>
+      <w:bookmarkEnd w:id="12"/>
+    </w:p>
+    <w:p>
+      <w:pPr>
+        <w:spacing w:before="240" w:after="240" w:line="360" w:lineRule="auto"/>
+        <w:jc w:val="center"/>
+        <w:rPr>
+          <w:b/>
+          <w:sz w:val="36"/>
+          <w:szCs w:val="36"/>
+        </w:rPr>
+      </w:pPr>
+      <w:r>
+        <w:rPr>
+          <w:b/>
+          <w:noProof/>
+          <w:sz w:val="36"/>
+          <w:szCs w:val="36"/>
+          <w:lang w:eastAsia="hu-HU"/>
+        </w:rPr>
+        <w:pict>
+          <v:shape id="_x0000_i1027" type="#_x0000_t75" style="width:161.4pt;height:95.4pt">
+            <v:imagedata r:id="rId11" o:title="PhpMyAdmin_logo"/>
+          </v:shape>
+        </w:pict>
+      </w:r>
+    </w:p>
+    <w:p>
+      <w:pPr>
+        <w:spacing w:before="240" w:after="240" w:line="360" w:lineRule="auto"/>
+        <w:jc w:val="both"/>
+        <w:rPr>
+          <w:sz w:val="24"/>
+          <w:szCs w:val="24"/>
+        </w:rPr>
+      </w:pPr>
+      <w:r>
+        <w:rPr>
+          <w:sz w:val="24"/>
+          <w:szCs w:val="24"/>
+        </w:rPr>
+        <w:t xml:space="preserve">A PHPMYADMIN egy nyílt forráskódú eszköz, amelyet </w:t>
+      </w:r>
+      <w:proofErr w:type="spellStart"/>
+      <w:r>
+        <w:rPr>
+          <w:sz w:val="24"/>
+          <w:szCs w:val="24"/>
+        </w:rPr>
+        <w:t>MySQL</w:t>
+      </w:r>
+      <w:proofErr w:type="spellEnd"/>
+      <w:r>
+        <w:rPr>
+          <w:sz w:val="24"/>
+          <w:szCs w:val="24"/>
+        </w:rPr>
+        <w:t xml:space="preserve"> adatbázisok kezelésére használnak egy webes grafikus felületen keresztül. Ez az eszköz lehetővé teszi a felhasználók számára, hogy könnyen kezeljék adatbázisaikat anélkül, hogy parancssori ismeretekkel rendelkeznének. A PHPMYADMIN segítségével létrehozhatunk, módosíthatunk és törölhetünk táblákat, valamint lekérdezéseket futtathatunk és adatokat exportálhatunk vagy importálhatunk. </w:t>
+      </w:r>
+    </w:p>
+    <w:p>
+      <w:pPr>
+        <w:spacing w:before="240" w:after="240" w:line="360" w:lineRule="auto"/>
+        <w:jc w:val="both"/>
+        <w:rPr>
+          <w:sz w:val="24"/>
+          <w:szCs w:val="24"/>
+        </w:rPr>
+      </w:pPr>
+    </w:p>
+    <w:p>
+      <w:pPr>
+        <w:pStyle w:val="Cmsor1"/>
+        <w:jc w:val="center"/>
+        <w:rPr>
+          <w:rFonts w:asciiTheme="minorHAnsi" w:hAnsiTheme="minorHAnsi" w:cstheme="minorHAnsi"/>
+          <w:b/>
+          <w:color w:val="000000" w:themeColor="text1"/>
+          <w:sz w:val="44"/>
+          <w:szCs w:val="44"/>
+        </w:rPr>
+      </w:pPr>
+      <w:bookmarkStart w:id="13" w:name="_Toc193357667"/>
+      <w:bookmarkStart w:id="14" w:name="_Toc193361082"/>
+      <w:r>
+        <w:rPr>
+          <w:rFonts w:asciiTheme="minorHAnsi" w:hAnsiTheme="minorHAnsi" w:cstheme="minorHAnsi"/>
+          <w:b/>
+          <w:color w:val="000000" w:themeColor="text1"/>
+          <w:sz w:val="44"/>
+          <w:szCs w:val="44"/>
         </w:rPr>
         <w:lastRenderedPageBreak/>
-        <w:t>PHPMYADMIN és a XAMPP</w:t>
-      </w:r>
-      <w:bookmarkEnd w:id="4"/>
-    </w:p>
-    <w:p>
-      <w:pPr>
-        <w:spacing w:before="240" w:after="240" w:line="360" w:lineRule="auto"/>
-        <w:jc w:val="center"/>
-        <w:rPr>
-          <w:b/>
-          <w:sz w:val="36"/>
-          <w:szCs w:val="36"/>
-        </w:rPr>
-      </w:pPr>
-      <w:r>
-        <w:rPr>
-          <w:b/>
+        <w:t>XAMPP</w:t>
+      </w:r>
+      <w:bookmarkEnd w:id="13"/>
+      <w:bookmarkEnd w:id="14"/>
+    </w:p>
+    <w:p/>
+    <w:p>
+      <w:pPr>
+        <w:spacing w:before="240" w:after="240" w:line="360" w:lineRule="auto"/>
+        <w:jc w:val="both"/>
+        <w:rPr>
+          <w:sz w:val="24"/>
+          <w:szCs w:val="24"/>
+        </w:rPr>
+      </w:pPr>
+      <w:r>
+        <w:rPr>
+          <w:sz w:val="24"/>
+          <w:szCs w:val="24"/>
+        </w:rPr>
+        <w:pict>
+          <v:shape id="_x0000_i1028" type="#_x0000_t75" style="width:453.6pt;height:118.8pt">
+            <v:imagedata r:id="rId12" o:title="Xampp_logo"/>
+          </v:shape>
+        </w:pict>
+      </w:r>
+    </w:p>
+    <w:p>
+      <w:pPr>
+        <w:spacing w:before="240" w:after="240" w:line="360" w:lineRule="auto"/>
+        <w:jc w:val="both"/>
+        <w:rPr>
+          <w:sz w:val="24"/>
+          <w:szCs w:val="24"/>
+        </w:rPr>
+      </w:pPr>
+      <w:r>
+        <w:rPr>
+          <w:sz w:val="24"/>
+          <w:szCs w:val="24"/>
+        </w:rPr>
+        <w:t xml:space="preserve">A XAMPP egy olyan integrált csomag, amely tartalmazza az </w:t>
+      </w:r>
+      <w:proofErr w:type="spellStart"/>
+      <w:r>
+        <w:rPr>
+          <w:sz w:val="24"/>
+          <w:szCs w:val="24"/>
+        </w:rPr>
+        <w:t>Apache</w:t>
+      </w:r>
+      <w:proofErr w:type="spellEnd"/>
+      <w:r>
+        <w:rPr>
+          <w:sz w:val="24"/>
+          <w:szCs w:val="24"/>
+        </w:rPr>
+        <w:t xml:space="preserve"> webszervert, a </w:t>
+      </w:r>
+      <w:proofErr w:type="spellStart"/>
+      <w:r>
+        <w:rPr>
+          <w:sz w:val="24"/>
+          <w:szCs w:val="24"/>
+        </w:rPr>
+        <w:t>MySQL</w:t>
+      </w:r>
+      <w:proofErr w:type="spellEnd"/>
+      <w:r>
+        <w:rPr>
+          <w:sz w:val="24"/>
+          <w:szCs w:val="24"/>
+        </w:rPr>
+        <w:t xml:space="preserve"> adatbázist, valamint a PHP és </w:t>
+      </w:r>
+      <w:proofErr w:type="spellStart"/>
+      <w:r>
+        <w:rPr>
+          <w:sz w:val="24"/>
+          <w:szCs w:val="24"/>
+        </w:rPr>
+        <w:t>Perl</w:t>
+      </w:r>
+      <w:proofErr w:type="spellEnd"/>
+      <w:r>
+        <w:rPr>
+          <w:sz w:val="24"/>
+          <w:szCs w:val="24"/>
+        </w:rPr>
+        <w:t xml:space="preserve"> programozási nyelveket. A XAMPP segítségével helyi fejlesztési környezetet hozhatunk létre, ahol tesztelhetjük és fejleszthetjük webes alkalmazásainkat anélkül, hogy internetkapcsolatra lenne szükségünk. A XAMPP egyszerű telepítést és konfigurálást biztosít, így a kezdő fejlesztők is könnyen elindulhatnak vele.</w:t>
+      </w:r>
+    </w:p>
+    <w:p>
+      <w:pPr>
+        <w:spacing w:before="240" w:after="240" w:line="360" w:lineRule="auto"/>
+        <w:jc w:val="both"/>
+        <w:rPr>
+          <w:sz w:val="24"/>
+          <w:szCs w:val="24"/>
+        </w:rPr>
+      </w:pPr>
+      <w:r>
+        <w:rPr>
           <w:noProof/>
-          <w:sz w:val="36"/>
-          <w:szCs w:val="36"/>
+          <w:sz w:val="24"/>
+          <w:szCs w:val="24"/>
           <w:lang w:eastAsia="hu-HU"/>
         </w:rPr>
         <w:drawing>
-          <wp:inline distT="0" distB="0" distL="0" distR="0" wp14:anchorId="4AD1EA79" wp14:editId="48E3ECFA">
-            <wp:extent cx="2829320" cy="409632"/>
-            <wp:effectExtent l="0" t="0" r="9525" b="9525"/>
-            <wp:docPr id="5" name="Kép 5"/>
-            <wp:cNvGraphicFramePr>
-              <a:graphicFrameLocks xmlns:a="http://schemas.openxmlformats.org/drawingml/2006/main" noChangeAspect="1"/>
-            </wp:cNvGraphicFramePr>
-            <a:graphic xmlns:a="http://schemas.openxmlformats.org/drawingml/2006/main">
-              <a:graphicData uri="http://schemas.openxmlformats.org/drawingml/2006/picture">
-                <pic:pic xmlns:pic="http://schemas.openxmlformats.org/drawingml/2006/picture">
-                  <pic:nvPicPr>
-                    <pic:cNvPr id="1" name=""/>
-                    <pic:cNvPicPr/>
-                  </pic:nvPicPr>
-                  <pic:blipFill>
-                    <a:blip r:embed="rId9"/>
-                    <a:stretch>
-                      <a:fillRect/>
-                    </a:stretch>
-                  </pic:blipFill>
-                  <pic:spPr>
-                    <a:xfrm>
-                      <a:off x="0" y="0"/>
-                      <a:ext cx="2829320" cy="409632"/>
-                    </a:xfrm>
-                    <a:prstGeom prst="rect">
-                      <a:avLst/>
-                    </a:prstGeom>
-                  </pic:spPr>
-                </pic:pic>
-              </a:graphicData>
-            </a:graphic>
-          </wp:inline>
-        </w:drawing>
-      </w:r>
-    </w:p>
-    <w:p>
-      <w:pPr>
-        <w:spacing w:before="240" w:after="240" w:line="360" w:lineRule="auto"/>
-        <w:jc w:val="both"/>
-        <w:rPr>
-          <w:sz w:val="24"/>
-          <w:szCs w:val="24"/>
-        </w:rPr>
-      </w:pPr>
-      <w:r>
-        <w:rPr>
-          <w:sz w:val="24"/>
-          <w:szCs w:val="24"/>
-        </w:rPr>
-        <w:t xml:space="preserve">A PHPMYADMIN egy nyílt forráskódú eszköz, amelyet </w:t>
-      </w:r>
-      <w:proofErr w:type="spellStart"/>
-      <w:r>
-        <w:rPr>
-          <w:sz w:val="24"/>
-          <w:szCs w:val="24"/>
-        </w:rPr>
-        <w:t>MySQL</w:t>
-      </w:r>
-      <w:proofErr w:type="spellEnd"/>
-      <w:r>
-        <w:rPr>
-          <w:sz w:val="24"/>
-          <w:szCs w:val="24"/>
-        </w:rPr>
-        <w:t xml:space="preserve"> adatbázisok kezelésére használnak egy webes grafikus felületen keresztül. Ez az eszköz lehetővé teszi a felhasználók számára, hogy könnyen kezeljék adatbázisaikat anélkül, hogy parancssori ismeretekkel rendelkeznének. A PHPMYADMIN segítségével létrehozhatunk, módosíthatunk és törölhetünk táblákat, valamint lekérdezéseket futtathatunk és adatokat exportálhatunk vagy importálhatunk. A XAMPP egy olyan integrált csomag, amely tartalmazza az </w:t>
-      </w:r>
-      <w:proofErr w:type="spellStart"/>
-      <w:r>
-        <w:rPr>
-          <w:sz w:val="24"/>
-          <w:szCs w:val="24"/>
-        </w:rPr>
-        <w:t>Apache</w:t>
-      </w:r>
-      <w:proofErr w:type="spellEnd"/>
-      <w:r>
-        <w:rPr>
-          <w:sz w:val="24"/>
-          <w:szCs w:val="24"/>
-        </w:rPr>
-        <w:t xml:space="preserve"> webszervert, a </w:t>
-      </w:r>
-      <w:proofErr w:type="spellStart"/>
-      <w:r>
-        <w:rPr>
-          <w:sz w:val="24"/>
-          <w:szCs w:val="24"/>
-        </w:rPr>
-        <w:t>MySQL</w:t>
-      </w:r>
-      <w:proofErr w:type="spellEnd"/>
-      <w:r>
-        <w:rPr>
-          <w:sz w:val="24"/>
-          <w:szCs w:val="24"/>
-        </w:rPr>
-        <w:t xml:space="preserve"> adatbázist, valamint a PHP és </w:t>
-      </w:r>
-      <w:proofErr w:type="spellStart"/>
-      <w:r>
-        <w:rPr>
-          <w:sz w:val="24"/>
-          <w:szCs w:val="24"/>
-        </w:rPr>
-        <w:t>Perl</w:t>
-      </w:r>
-      <w:proofErr w:type="spellEnd"/>
-      <w:r>
-        <w:rPr>
-          <w:sz w:val="24"/>
-          <w:szCs w:val="24"/>
-        </w:rPr>
-        <w:t xml:space="preserve"> programozási nyelveket. A XAMPP segítségével helyi fejlesztési környezetet hozhatunk létre, ahol tesztelhetjük és fejleszthetjük webes alkalmazásainkat anélkül, hogy internetkapcsolatra lenne szükségünk. A XAMPP egyszerű telepítést és konfigurálást biztosít, így a kezdő fejlesztők is könnyen elindulhatnak vele.</w:t>
-      </w:r>
-    </w:p>
-    <w:p>
-      <w:pPr>
-        <w:spacing w:before="240" w:after="240" w:line="360" w:lineRule="auto"/>
-        <w:jc w:val="both"/>
-        <w:rPr>
-          <w:sz w:val="24"/>
-          <w:szCs w:val="24"/>
-        </w:rPr>
-      </w:pPr>
-      <w:r>
-        <w:rPr>
-          <w:noProof/>
-          <w:sz w:val="24"/>
-          <w:szCs w:val="24"/>
-          <w:lang w:eastAsia="hu-HU"/>
-        </w:rPr>
-        <w:drawing>
-          <wp:inline distT="0" distB="0" distL="0" distR="0" wp14:anchorId="26F1B853" wp14:editId="4A06C2F7">
+          <wp:inline distT="0" distB="0" distL="0" distR="0" wp14:anchorId="3C464ACC" wp14:editId="6FB0579D">
             <wp:extent cx="5760720" cy="3729990"/>
             <wp:effectExtent l="0" t="0" r="0" b="3810"/>
             <wp:docPr id="3" name="Kép 3"/>
@@ -1917,7 +2728,7 @@
                     <pic:cNvPicPr/>
                   </pic:nvPicPr>
                   <pic:blipFill>
-                    <a:blip r:embed="rId10"/>
+                    <a:blip r:embed="rId13"/>
                     <a:stretch>
                       <a:fillRect/>
                     </a:stretch>
@@ -1950,30 +2761,396 @@
     </w:p>
     <w:p>
       <w:pPr>
+        <w:spacing w:before="240" w:after="240" w:line="360" w:lineRule="auto"/>
+        <w:jc w:val="both"/>
+        <w:rPr>
+          <w:sz w:val="24"/>
+          <w:szCs w:val="24"/>
+        </w:rPr>
+      </w:pPr>
+    </w:p>
+    <w:p>
+      <w:pPr>
         <w:pStyle w:val="Cmsor1"/>
         <w:jc w:val="center"/>
         <w:rPr>
+          <w:rFonts w:asciiTheme="minorHAnsi" w:hAnsiTheme="minorHAnsi" w:cstheme="minorHAnsi"/>
+          <w:b/>
+          <w:color w:val="000000" w:themeColor="text1"/>
+          <w:sz w:val="44"/>
+          <w:szCs w:val="44"/>
+        </w:rPr>
+      </w:pPr>
+      <w:bookmarkStart w:id="15" w:name="_Toc193361083"/>
+      <w:r>
+        <w:rPr>
+          <w:rFonts w:asciiTheme="minorHAnsi" w:hAnsiTheme="minorHAnsi" w:cstheme="minorHAnsi"/>
+          <w:b/>
+          <w:color w:val="000000" w:themeColor="text1"/>
+          <w:sz w:val="44"/>
+          <w:szCs w:val="44"/>
+        </w:rPr>
+        <w:lastRenderedPageBreak/>
+        <w:t>Frontend (</w:t>
+      </w:r>
+      <w:proofErr w:type="spellStart"/>
+      <w:r>
+        <w:rPr>
+          <w:rFonts w:asciiTheme="minorHAnsi" w:hAnsiTheme="minorHAnsi" w:cstheme="minorHAnsi"/>
+          <w:b/>
+          <w:color w:val="000000" w:themeColor="text1"/>
+          <w:sz w:val="44"/>
+          <w:szCs w:val="44"/>
+        </w:rPr>
+        <w:t>React</w:t>
+      </w:r>
+      <w:proofErr w:type="spellEnd"/>
+      <w:r>
+        <w:rPr>
+          <w:rFonts w:asciiTheme="minorHAnsi" w:hAnsiTheme="minorHAnsi" w:cstheme="minorHAnsi"/>
+          <w:b/>
+          <w:color w:val="000000" w:themeColor="text1"/>
+          <w:sz w:val="44"/>
+          <w:szCs w:val="44"/>
+        </w:rPr>
+        <w:t>)</w:t>
+      </w:r>
+      <w:bookmarkEnd w:id="15"/>
+    </w:p>
+    <w:p>
+      <w:pPr>
+        <w:jc w:val="center"/>
+        <w:rPr>
+          <w:sz w:val="36"/>
+          <w:szCs w:val="36"/>
+        </w:rPr>
+      </w:pPr>
+      <w:r>
+        <w:rPr>
+          <w:noProof/>
+          <w:lang w:eastAsia="hu-HU"/>
+        </w:rPr>
+        <w:drawing>
+          <wp:inline distT="0" distB="0" distL="0" distR="0" wp14:anchorId="5B1E0444" wp14:editId="299683A4">
+            <wp:extent cx="5760720" cy="1697990"/>
+            <wp:effectExtent l="0" t="0" r="0" b="0"/>
+            <wp:docPr id="4" name="Kép 4"/>
+            <wp:cNvGraphicFramePr>
+              <a:graphicFrameLocks xmlns:a="http://schemas.openxmlformats.org/drawingml/2006/main" noChangeAspect="1"/>
+            </wp:cNvGraphicFramePr>
+            <a:graphic xmlns:a="http://schemas.openxmlformats.org/drawingml/2006/main">
+              <a:graphicData uri="http://schemas.openxmlformats.org/drawingml/2006/picture">
+                <pic:pic xmlns:pic="http://schemas.openxmlformats.org/drawingml/2006/picture">
+                  <pic:nvPicPr>
+                    <pic:cNvPr id="1" name=""/>
+                    <pic:cNvPicPr/>
+                  </pic:nvPicPr>
+                  <pic:blipFill>
+                    <a:blip r:embed="rId14"/>
+                    <a:stretch>
+                      <a:fillRect/>
+                    </a:stretch>
+                  </pic:blipFill>
+                  <pic:spPr>
+                    <a:xfrm>
+                      <a:off x="0" y="0"/>
+                      <a:ext cx="5760720" cy="1697990"/>
+                    </a:xfrm>
+                    <a:prstGeom prst="rect">
+                      <a:avLst/>
+                    </a:prstGeom>
+                  </pic:spPr>
+                </pic:pic>
+              </a:graphicData>
+            </a:graphic>
+          </wp:inline>
+        </w:drawing>
+      </w:r>
+    </w:p>
+    <w:p>
+      <w:pPr>
+        <w:jc w:val="center"/>
+        <w:rPr>
+          <w:sz w:val="36"/>
+          <w:szCs w:val="36"/>
+        </w:rPr>
+      </w:pPr>
+    </w:p>
+    <w:p>
+      <w:pPr>
+        <w:spacing w:before="240" w:after="240" w:line="360" w:lineRule="auto"/>
+        <w:jc w:val="both"/>
+        <w:rPr>
+          <w:sz w:val="24"/>
+          <w:szCs w:val="24"/>
+        </w:rPr>
+      </w:pPr>
+      <w:r>
+        <w:rPr>
+          <w:sz w:val="24"/>
+          <w:szCs w:val="24"/>
+        </w:rPr>
+        <w:t xml:space="preserve">A </w:t>
+      </w:r>
+      <w:proofErr w:type="spellStart"/>
+      <w:r>
+        <w:rPr>
+          <w:sz w:val="24"/>
+          <w:szCs w:val="24"/>
+        </w:rPr>
+        <w:t>React</w:t>
+      </w:r>
+      <w:proofErr w:type="spellEnd"/>
+      <w:r>
+        <w:rPr>
+          <w:sz w:val="24"/>
+          <w:szCs w:val="24"/>
+        </w:rPr>
+        <w:t xml:space="preserve"> egy népszerű JavaScript könyvtár, amelyet interaktív felhasználói felületek létrehozására használnak. A </w:t>
+      </w:r>
+      <w:proofErr w:type="spellStart"/>
+      <w:r>
+        <w:rPr>
+          <w:sz w:val="24"/>
+          <w:szCs w:val="24"/>
+        </w:rPr>
+        <w:t>React</w:t>
+      </w:r>
+      <w:proofErr w:type="spellEnd"/>
+      <w:r>
+        <w:rPr>
+          <w:sz w:val="24"/>
+          <w:szCs w:val="24"/>
+        </w:rPr>
+        <w:t xml:space="preserve"> segítségével a fejlesztők </w:t>
+      </w:r>
+      <w:proofErr w:type="spellStart"/>
+      <w:r>
+        <w:rPr>
+          <w:sz w:val="24"/>
+          <w:szCs w:val="24"/>
+        </w:rPr>
+        <w:t>újrahasznosítható</w:t>
+      </w:r>
+      <w:proofErr w:type="spellEnd"/>
+      <w:r>
+        <w:rPr>
+          <w:sz w:val="24"/>
+          <w:szCs w:val="24"/>
+        </w:rPr>
+        <w:t xml:space="preserve"> komponenseket hozhatnak létre, amelyek dinamikusan frissíthetik a felhasználói felületet anélkül, hogy az egész oldalt újra kellene tölteni. A </w:t>
+      </w:r>
+      <w:proofErr w:type="spellStart"/>
+      <w:r>
+        <w:rPr>
+          <w:sz w:val="24"/>
+          <w:szCs w:val="24"/>
+        </w:rPr>
+        <w:t>React</w:t>
+      </w:r>
+      <w:proofErr w:type="spellEnd"/>
+      <w:r>
+        <w:rPr>
+          <w:sz w:val="24"/>
+          <w:szCs w:val="24"/>
+        </w:rPr>
+        <w:t xml:space="preserve"> komponensek önállóan működnek, és különböző állapotokat kezelhetnek, ami lehetővé teszi a bonyolult felhasználói interakciók egyszerű kezelését. A </w:t>
+      </w:r>
+      <w:proofErr w:type="spellStart"/>
+      <w:r>
+        <w:rPr>
+          <w:sz w:val="24"/>
+          <w:szCs w:val="24"/>
+        </w:rPr>
+        <w:t>React</w:t>
+      </w:r>
+      <w:proofErr w:type="spellEnd"/>
+      <w:r>
+        <w:rPr>
+          <w:sz w:val="24"/>
+          <w:szCs w:val="24"/>
+        </w:rPr>
+        <w:t xml:space="preserve"> virtuális DOM-</w:t>
+      </w:r>
+      <w:proofErr w:type="spellStart"/>
+      <w:r>
+        <w:rPr>
+          <w:sz w:val="24"/>
+          <w:szCs w:val="24"/>
+        </w:rPr>
+        <w:t>ot</w:t>
+      </w:r>
+      <w:proofErr w:type="spellEnd"/>
+      <w:r>
+        <w:rPr>
+          <w:sz w:val="24"/>
+          <w:szCs w:val="24"/>
+        </w:rPr>
+        <w:t xml:space="preserve"> használ, amely hatékonyabbá teszi a felhasználói felület frissítését azáltal, hogy csak a szükséges változtatásokat alkalmazza. A fejlesztők szeretik a </w:t>
+      </w:r>
+      <w:proofErr w:type="spellStart"/>
+      <w:r>
+        <w:rPr>
+          <w:sz w:val="24"/>
+          <w:szCs w:val="24"/>
+        </w:rPr>
+        <w:t>Reactot</w:t>
+      </w:r>
+      <w:proofErr w:type="spellEnd"/>
+      <w:r>
+        <w:rPr>
+          <w:sz w:val="24"/>
+          <w:szCs w:val="24"/>
+        </w:rPr>
+        <w:t xml:space="preserve">, mert rugalmas és könnyen tanulható, valamint széles körben támogatott és dokumentált. A </w:t>
+      </w:r>
+      <w:proofErr w:type="spellStart"/>
+      <w:r>
+        <w:rPr>
+          <w:sz w:val="24"/>
+          <w:szCs w:val="24"/>
+        </w:rPr>
+        <w:t>React</w:t>
+      </w:r>
+      <w:proofErr w:type="spellEnd"/>
+      <w:r>
+        <w:rPr>
+          <w:sz w:val="24"/>
+          <w:szCs w:val="24"/>
+        </w:rPr>
+        <w:t xml:space="preserve"> közösség folyamatosan fejleszti és bővíti a könyvtárat, új funkciókkal és </w:t>
+      </w:r>
+      <w:proofErr w:type="spellStart"/>
+      <w:r>
+        <w:rPr>
+          <w:sz w:val="24"/>
+          <w:szCs w:val="24"/>
+        </w:rPr>
+        <w:t>optimalizációkkal</w:t>
+      </w:r>
+      <w:proofErr w:type="spellEnd"/>
+      <w:r>
+        <w:rPr>
+          <w:sz w:val="24"/>
+          <w:szCs w:val="24"/>
+        </w:rPr>
+        <w:t>, amelyek még hatékonyabbá teszik a fejlesztést.</w:t>
+      </w:r>
+    </w:p>
+    <w:p>
+      <w:pPr>
+        <w:spacing w:before="240" w:after="240" w:line="360" w:lineRule="auto"/>
+        <w:jc w:val="both"/>
+        <w:rPr>
+          <w:sz w:val="24"/>
+          <w:szCs w:val="24"/>
+        </w:rPr>
+      </w:pPr>
+    </w:p>
+    <w:p>
+      <w:pPr>
+        <w:spacing w:before="240" w:after="240" w:line="360" w:lineRule="auto"/>
+        <w:jc w:val="both"/>
+        <w:rPr>
+          <w:sz w:val="24"/>
+          <w:szCs w:val="24"/>
+        </w:rPr>
+      </w:pPr>
+    </w:p>
+    <w:p>
+      <w:pPr>
+        <w:spacing w:before="240" w:after="240" w:line="360" w:lineRule="auto"/>
+        <w:jc w:val="both"/>
+        <w:rPr>
+          <w:sz w:val="24"/>
+          <w:szCs w:val="24"/>
+        </w:rPr>
+      </w:pPr>
+    </w:p>
+    <w:p>
+      <w:pPr>
+        <w:spacing w:before="240" w:after="240" w:line="360" w:lineRule="auto"/>
+        <w:jc w:val="both"/>
+        <w:rPr>
+          <w:sz w:val="24"/>
+          <w:szCs w:val="24"/>
+        </w:rPr>
+      </w:pPr>
+    </w:p>
+    <w:p>
+      <w:pPr>
+        <w:spacing w:before="240" w:after="240" w:line="360" w:lineRule="auto"/>
+        <w:jc w:val="both"/>
+        <w:rPr>
+          <w:sz w:val="24"/>
+          <w:szCs w:val="24"/>
+        </w:rPr>
+      </w:pPr>
+    </w:p>
+    <w:p>
+      <w:pPr>
+        <w:spacing w:before="240" w:after="240" w:line="360" w:lineRule="auto"/>
+        <w:jc w:val="both"/>
+        <w:rPr>
+          <w:sz w:val="24"/>
+          <w:szCs w:val="24"/>
+        </w:rPr>
+      </w:pPr>
+    </w:p>
+    <w:p>
+      <w:pPr>
+        <w:spacing w:before="240" w:after="240" w:line="360" w:lineRule="auto"/>
+        <w:jc w:val="both"/>
+        <w:rPr>
+          <w:sz w:val="24"/>
+          <w:szCs w:val="24"/>
+        </w:rPr>
+      </w:pPr>
+    </w:p>
+    <w:p>
+      <w:pPr>
+        <w:pStyle w:val="Cmsor1"/>
+        <w:jc w:val="center"/>
+        <w:rPr>
           <w:rFonts w:asciiTheme="minorHAnsi" w:hAnsiTheme="minorHAnsi"/>
           <w:b/>
           <w:color w:val="000000" w:themeColor="text1"/>
-          <w:sz w:val="36"/>
-          <w:szCs w:val="36"/>
-        </w:rPr>
-      </w:pPr>
-      <w:bookmarkStart w:id="5" w:name="_Toc193283217"/>
+          <w:sz w:val="44"/>
+          <w:szCs w:val="44"/>
+        </w:rPr>
+      </w:pPr>
+      <w:bookmarkStart w:id="16" w:name="_Toc193283217"/>
+      <w:bookmarkStart w:id="17" w:name="_Toc193357668"/>
+      <w:bookmarkStart w:id="18" w:name="_Toc193361084"/>
       <w:r>
         <w:rPr>
           <w:rFonts w:asciiTheme="minorHAnsi" w:hAnsiTheme="minorHAnsi"/>
           <w:b/>
           <w:color w:val="000000" w:themeColor="text1"/>
-          <w:sz w:val="36"/>
-          <w:szCs w:val="36"/>
+          <w:sz w:val="44"/>
+          <w:szCs w:val="44"/>
         </w:rPr>
         <w:lastRenderedPageBreak/>
         <w:t>HTML</w:t>
       </w:r>
-      <w:bookmarkEnd w:id="5"/>
-    </w:p>
+      <w:bookmarkEnd w:id="16"/>
+      <w:bookmarkEnd w:id="17"/>
+      <w:bookmarkEnd w:id="18"/>
+    </w:p>
+    <w:p/>
+    <w:p>
+      <w:pPr>
+        <w:jc w:val="center"/>
+      </w:pPr>
+      <w:r>
+        <w:pict>
+          <v:shape id="_x0000_i1029" type="#_x0000_t75" style="width:77.4pt;height:77.4pt">
+            <v:imagedata r:id="rId15" o:title="HTML5_logo_and_wordmark"/>
+          </v:shape>
+        </w:pict>
+      </w:r>
+    </w:p>
+    <w:p/>
     <w:p>
       <w:pPr>
         <w:spacing w:before="240" w:after="240" w:line="360" w:lineRule="auto"/>
@@ -2054,6 +3231,56 @@
         </w:rPr>
         <w:t xml:space="preserve"> vannak jelölve, amelyek meghatározzák az egyes elemek szerepét és megjelenését. Például a &lt;h1&gt; tag a főcímet, míg a &lt;p&gt; tag a bekezdést jelöli. A HTML lehetővé teszi a weboldalak tartalmának és struktúrájának elkülönítését, ami megkönnyíti a weboldalak karbantartását és frissítését. A HTML az alapja minden webes fejlesztésnek, és más technológiák, mint például a CSS és JavaScript is erre épülnek. A HTML fejlődése során újabb és újabb verziók jelentek meg, mint például a HTML5, amely további funkciókat és fejlesztési lehetőségeket kínál.</w:t>
       </w:r>
+    </w:p>
+    <w:p>
+      <w:pPr>
+        <w:spacing w:before="240" w:after="240" w:line="360" w:lineRule="auto"/>
+        <w:jc w:val="both"/>
+        <w:rPr>
+          <w:sz w:val="24"/>
+          <w:szCs w:val="24"/>
+        </w:rPr>
+      </w:pPr>
+    </w:p>
+    <w:p>
+      <w:pPr>
+        <w:spacing w:before="240" w:after="240" w:line="360" w:lineRule="auto"/>
+        <w:jc w:val="both"/>
+        <w:rPr>
+          <w:sz w:val="24"/>
+          <w:szCs w:val="24"/>
+        </w:rPr>
+      </w:pPr>
+    </w:p>
+    <w:p>
+      <w:pPr>
+        <w:spacing w:before="240" w:after="240" w:line="360" w:lineRule="auto"/>
+        <w:jc w:val="both"/>
+        <w:rPr>
+          <w:sz w:val="24"/>
+          <w:szCs w:val="24"/>
+        </w:rPr>
+      </w:pPr>
+    </w:p>
+    <w:p>
+      <w:pPr>
+        <w:spacing w:before="240" w:after="240" w:line="360" w:lineRule="auto"/>
+        <w:jc w:val="both"/>
+        <w:rPr>
+          <w:sz w:val="24"/>
+          <w:szCs w:val="24"/>
+        </w:rPr>
+      </w:pPr>
+    </w:p>
+    <w:p>
+      <w:pPr>
+        <w:spacing w:before="240" w:after="240" w:line="360" w:lineRule="auto"/>
+        <w:jc w:val="both"/>
+        <w:rPr>
+          <w:sz w:val="24"/>
+          <w:szCs w:val="24"/>
+        </w:rPr>
+      </w:pPr>
     </w:p>
     <w:p>
       <w:pPr>
@@ -2093,23 +3320,48 @@
           <w:rFonts w:asciiTheme="minorHAnsi" w:hAnsiTheme="minorHAnsi"/>
           <w:b/>
           <w:color w:val="000000" w:themeColor="text1"/>
-          <w:sz w:val="36"/>
-          <w:szCs w:val="36"/>
-        </w:rPr>
-      </w:pPr>
-      <w:bookmarkStart w:id="6" w:name="_Toc193283218"/>
+          <w:sz w:val="44"/>
+          <w:szCs w:val="44"/>
+        </w:rPr>
+      </w:pPr>
+      <w:bookmarkStart w:id="19" w:name="_Toc193283218"/>
+      <w:bookmarkStart w:id="20" w:name="_Toc193357669"/>
+      <w:bookmarkStart w:id="21" w:name="_Toc193361085"/>
       <w:r>
         <w:rPr>
           <w:rFonts w:asciiTheme="minorHAnsi" w:hAnsiTheme="minorHAnsi"/>
           <w:b/>
           <w:color w:val="000000" w:themeColor="text1"/>
-          <w:sz w:val="36"/>
-          <w:szCs w:val="36"/>
-        </w:rPr>
+          <w:sz w:val="44"/>
+          <w:szCs w:val="44"/>
+        </w:rPr>
+        <w:lastRenderedPageBreak/>
         <w:t>CSS</w:t>
       </w:r>
-      <w:bookmarkEnd w:id="6"/>
-    </w:p>
+      <w:bookmarkEnd w:id="19"/>
+      <w:bookmarkEnd w:id="20"/>
+      <w:bookmarkEnd w:id="21"/>
+    </w:p>
+    <w:p/>
+    <w:p>
+      <w:pPr>
+        <w:jc w:val="center"/>
+        <w:rPr>
+          <w:b/>
+          <w:color w:val="000000" w:themeColor="text1"/>
+          <w:sz w:val="44"/>
+          <w:szCs w:val="44"/>
+        </w:rPr>
+      </w:pPr>
+      <w:r>
+        <w:pict>
+          <v:shape id="_x0000_i1030" type="#_x0000_t75" style="width:98.4pt;height:98.4pt">
+            <v:imagedata r:id="rId16" o:title="Official_CSS_Logo"/>
+          </v:shape>
+        </w:pict>
+      </w:r>
+    </w:p>
+    <w:p/>
     <w:p>
       <w:pPr>
         <w:spacing w:before="240" w:after="240" w:line="360" w:lineRule="auto"/>
@@ -2172,8 +3424,44 @@
           <w:sz w:val="24"/>
           <w:szCs w:val="24"/>
         </w:rPr>
-        <w:t>) egy stíluslap nyelv, amelyet a HTML elemek megjelenésének formázására használunk. A CSS segítségével meghatározhatjuk az elemek színeit, betűtípusait, méreteit és elrendezését. A CSS lehetővé teszi a weboldalak vizuális megjelenésének elkülönítését a tartalomtól, ami megkönnyíti a weboldalak stílusának és elrendezésének kezelését. A CSS szabályok hierarchiája lehetővé teszi a különböző stílusok egyszerű alkalmazását és felülírását, ami rugalmasságot biztosít a fejlesztők számára. A CSS használatával a weboldalak reszponzívvá tehetők, azaz különböző eszközökön, például mobiltelefonokon és táblagépeken is jól megjelennek. A CSS3, a legújabb verzió, számos új funkciót kínál, mint például animációk és átmenetek, amelyek gazdagabb felhasználói élményt nyújtanak.</w:t>
-      </w:r>
+        <w:t xml:space="preserve">) egy stíluslap nyelv, amelyet a HTML elemek megjelenésének formázására használunk. A CSS segítségével meghatározhatjuk az elemek színeit, betűtípusait, méreteit és elrendezését. A CSS lehetővé teszi a weboldalak vizuális megjelenésének elkülönítését a tartalomtól, ami megkönnyíti a weboldalak stílusának és elrendezésének kezelését. A CSS szabályok hierarchiája lehetővé teszi a különböző stílusok egyszerű alkalmazását és felülírását, ami rugalmasságot biztosít a fejlesztők számára. A CSS használatával a weboldalak </w:t>
+      </w:r>
+      <w:proofErr w:type="spellStart"/>
+      <w:r>
+        <w:rPr>
+          <w:sz w:val="24"/>
+          <w:szCs w:val="24"/>
+        </w:rPr>
+        <w:t>reszponzívvá</w:t>
+      </w:r>
+      <w:proofErr w:type="spellEnd"/>
+      <w:r>
+        <w:rPr>
+          <w:sz w:val="24"/>
+          <w:szCs w:val="24"/>
+        </w:rPr>
+        <w:t xml:space="preserve"> tehetők, azaz különböző eszközökön, például mobiltelefonokon és táblagépeken is jól megjelennek. A CSS3, a legújabb verzió, számos új funkciót kínál, mint például animációk és átmenetek, amelyek gazdagabb felhasználói élményt nyújtanak.</w:t>
+      </w:r>
+    </w:p>
+    <w:p>
+      <w:pPr>
+        <w:spacing w:before="240" w:after="240" w:line="360" w:lineRule="auto"/>
+        <w:jc w:val="both"/>
+        <w:rPr>
+          <w:sz w:val="24"/>
+          <w:szCs w:val="24"/>
+        </w:rPr>
+      </w:pPr>
+    </w:p>
+    <w:p>
+      <w:pPr>
+        <w:spacing w:before="240" w:after="240" w:line="360" w:lineRule="auto"/>
+        <w:jc w:val="both"/>
+        <w:rPr>
+          <w:sz w:val="24"/>
+          <w:szCs w:val="24"/>
+        </w:rPr>
+      </w:pPr>
     </w:p>
     <w:p>
       <w:pPr>
@@ -2190,28 +3478,40 @@
         <w:pStyle w:val="Cmsor1"/>
         <w:jc w:val="center"/>
         <w:rPr>
-          <w:rFonts w:asciiTheme="minorHAnsi" w:hAnsiTheme="minorHAnsi"/>
+          <w:rFonts w:asciiTheme="minorHAnsi" w:hAnsiTheme="minorHAnsi" w:cstheme="minorHAnsi"/>
           <w:b/>
           <w:color w:val="000000" w:themeColor="text1"/>
-          <w:sz w:val="36"/>
-          <w:szCs w:val="36"/>
-        </w:rPr>
-      </w:pPr>
-      <w:bookmarkStart w:id="7" w:name="_Toc193283219"/>
-      <w:proofErr w:type="spellStart"/>
-      <w:r>
-        <w:rPr>
-          <w:rFonts w:asciiTheme="minorHAnsi" w:hAnsiTheme="minorHAnsi"/>
+          <w:sz w:val="44"/>
+          <w:szCs w:val="44"/>
+        </w:rPr>
+      </w:pPr>
+      <w:bookmarkStart w:id="22" w:name="_Toc193283219"/>
+      <w:bookmarkStart w:id="23" w:name="_Toc193357670"/>
+      <w:bookmarkStart w:id="24" w:name="_Toc193361086"/>
+      <w:proofErr w:type="spellStart"/>
+      <w:r>
+        <w:rPr>
+          <w:rFonts w:asciiTheme="minorHAnsi" w:hAnsiTheme="minorHAnsi" w:cstheme="minorHAnsi"/>
           <w:b/>
           <w:color w:val="000000" w:themeColor="text1"/>
-          <w:sz w:val="36"/>
-          <w:szCs w:val="36"/>
+          <w:sz w:val="44"/>
+          <w:szCs w:val="44"/>
         </w:rPr>
         <w:lastRenderedPageBreak/>
         <w:t>Bootstrap</w:t>
       </w:r>
-      <w:bookmarkEnd w:id="7"/>
-      <w:proofErr w:type="spellEnd"/>
+      <w:bookmarkEnd w:id="22"/>
+      <w:bookmarkEnd w:id="23"/>
+      <w:bookmarkEnd w:id="24"/>
+      <w:proofErr w:type="spellEnd"/>
+    </w:p>
+    <w:p>
+      <w:pPr>
+        <w:rPr>
+          <w:sz w:val="36"/>
+          <w:szCs w:val="36"/>
+        </w:rPr>
+      </w:pPr>
       <w:r>
         <w:rPr>
           <w:noProof/>
@@ -2220,7 +3520,7 @@
           <w:lang w:eastAsia="hu-HU"/>
         </w:rPr>
         <w:drawing>
-          <wp:inline distT="0" distB="0" distL="0" distR="0" wp14:anchorId="50024811" wp14:editId="02938999">
+          <wp:inline distT="0" distB="0" distL="0" distR="0" wp14:anchorId="0E44E361" wp14:editId="03D3A794">
             <wp:extent cx="5760720" cy="2141220"/>
             <wp:effectExtent l="0" t="0" r="0" b="0"/>
             <wp:docPr id="6" name="Kép 6"/>
@@ -2235,7 +3535,7 @@
                     <pic:cNvPicPr/>
                   </pic:nvPicPr>
                   <pic:blipFill>
-                    <a:blip r:embed="rId11"/>
+                    <a:blip r:embed="rId17"/>
                     <a:stretch>
                       <a:fillRect/>
                     </a:stretch>
@@ -2334,7 +3634,23 @@
           <w:sz w:val="24"/>
           <w:szCs w:val="24"/>
         </w:rPr>
-        <w:t xml:space="preserve"> és integrálhatók. A keretrendszer támogatja a reszponzív dizájnt, ami biztosítja, hogy a weboldalak különböző eszközökön is jól nézzenek ki. A </w:t>
+        <w:t xml:space="preserve"> és integrálhatók. A keretrendszer támogatja a </w:t>
+      </w:r>
+      <w:proofErr w:type="spellStart"/>
+      <w:r>
+        <w:rPr>
+          <w:sz w:val="24"/>
+          <w:szCs w:val="24"/>
+        </w:rPr>
+        <w:t>reszponzív</w:t>
+      </w:r>
+      <w:proofErr w:type="spellEnd"/>
+      <w:r>
+        <w:rPr>
+          <w:sz w:val="24"/>
+          <w:szCs w:val="24"/>
+        </w:rPr>
+        <w:t xml:space="preserve"> dizájnt, ami biztosítja, hogy a weboldalak különböző eszközökön is jól nézzenek ki. A </w:t>
       </w:r>
       <w:proofErr w:type="spellStart"/>
       <w:r>
@@ -2400,16 +3716,6 @@
         </w:rPr>
         <w:t>, ami további rugalmasságot biztosít a fejlesztési folyamatban.</w:t>
       </w:r>
-    </w:p>
-    <w:p>
-      <w:pPr>
-        <w:spacing w:before="240" w:after="240" w:line="360" w:lineRule="auto"/>
-        <w:jc w:val="both"/>
-        <w:rPr>
-          <w:sz w:val="24"/>
-          <w:szCs w:val="24"/>
-        </w:rPr>
-      </w:pPr>
     </w:p>
     <w:p>
       <w:pPr>
@@ -2493,8 +3799,9 @@
           <w:szCs w:val="36"/>
         </w:rPr>
       </w:pPr>
-      <w:bookmarkStart w:id="8" w:name="_Toc193283220"/>
-      <w:proofErr w:type="spellStart"/>
+      <w:bookmarkStart w:id="25" w:name="_Toc193283221"/>
+      <w:bookmarkStart w:id="26" w:name="_Toc193357671"/>
+      <w:bookmarkStart w:id="27" w:name="_Toc193361087"/>
       <w:r>
         <w:rPr>
           <w:rFonts w:asciiTheme="minorHAnsi" w:hAnsiTheme="minorHAnsi"/>
@@ -2504,242 +3811,81 @@
           <w:szCs w:val="36"/>
         </w:rPr>
         <w:lastRenderedPageBreak/>
-        <w:t>React</w:t>
-      </w:r>
-      <w:bookmarkEnd w:id="8"/>
-      <w:proofErr w:type="spellEnd"/>
-      <w:r>
-        <w:rPr>
-          <w:noProof/>
-          <w:sz w:val="24"/>
-          <w:szCs w:val="24"/>
-          <w:lang w:eastAsia="hu-HU"/>
-        </w:rPr>
-        <w:drawing>
-          <wp:inline distT="0" distB="0" distL="0" distR="0" wp14:anchorId="4B6276BD" wp14:editId="1B721DAF">
-            <wp:extent cx="5760720" cy="1697990"/>
-            <wp:effectExtent l="0" t="0" r="0" b="0"/>
-            <wp:docPr id="7" name="Kép 7"/>
-            <wp:cNvGraphicFramePr>
-              <a:graphicFrameLocks xmlns:a="http://schemas.openxmlformats.org/drawingml/2006/main" noChangeAspect="1"/>
-            </wp:cNvGraphicFramePr>
-            <a:graphic xmlns:a="http://schemas.openxmlformats.org/drawingml/2006/main">
-              <a:graphicData uri="http://schemas.openxmlformats.org/drawingml/2006/picture">
-                <pic:pic xmlns:pic="http://schemas.openxmlformats.org/drawingml/2006/picture">
-                  <pic:nvPicPr>
-                    <pic:cNvPr id="1" name=""/>
-                    <pic:cNvPicPr/>
-                  </pic:nvPicPr>
-                  <pic:blipFill>
-                    <a:blip r:embed="rId12"/>
-                    <a:stretch>
-                      <a:fillRect/>
-                    </a:stretch>
-                  </pic:blipFill>
-                  <pic:spPr>
-                    <a:xfrm>
-                      <a:off x="0" y="0"/>
-                      <a:ext cx="5760720" cy="1697990"/>
-                    </a:xfrm>
-                    <a:prstGeom prst="rect">
-                      <a:avLst/>
-                    </a:prstGeom>
-                  </pic:spPr>
-                </pic:pic>
-              </a:graphicData>
-            </a:graphic>
-          </wp:inline>
-        </w:drawing>
-      </w:r>
-    </w:p>
-    <w:p>
-      <w:pPr>
-        <w:spacing w:before="240" w:after="240" w:line="360" w:lineRule="auto"/>
-        <w:jc w:val="both"/>
-        <w:rPr>
-          <w:sz w:val="24"/>
-          <w:szCs w:val="24"/>
-        </w:rPr>
-      </w:pPr>
-      <w:r>
-        <w:rPr>
-          <w:sz w:val="24"/>
-          <w:szCs w:val="24"/>
-        </w:rPr>
-        <w:t xml:space="preserve">A </w:t>
-      </w:r>
-      <w:proofErr w:type="spellStart"/>
-      <w:r>
-        <w:rPr>
-          <w:sz w:val="24"/>
-          <w:szCs w:val="24"/>
-        </w:rPr>
-        <w:t>React</w:t>
-      </w:r>
-      <w:proofErr w:type="spellEnd"/>
-      <w:r>
-        <w:rPr>
-          <w:sz w:val="24"/>
-          <w:szCs w:val="24"/>
-        </w:rPr>
-        <w:t xml:space="preserve"> egy népszerű JavaScript könyvtár, amelyet interaktív felhasználói felületek létrehozására használnak. A </w:t>
-      </w:r>
-      <w:proofErr w:type="spellStart"/>
-      <w:r>
-        <w:rPr>
-          <w:sz w:val="24"/>
-          <w:szCs w:val="24"/>
-        </w:rPr>
-        <w:t>React</w:t>
-      </w:r>
-      <w:proofErr w:type="spellEnd"/>
-      <w:r>
-        <w:rPr>
-          <w:sz w:val="24"/>
-          <w:szCs w:val="24"/>
-        </w:rPr>
-        <w:t xml:space="preserve"> segítségével a fejlesztők újrahasznosítható komponenseket hozhatnak létre, amelyek dinamikusan frissíthetik a felhasználói felületet anélkül, hogy az egész oldalt újra kellene tölteni. A </w:t>
-      </w:r>
-      <w:proofErr w:type="spellStart"/>
-      <w:r>
-        <w:rPr>
-          <w:sz w:val="24"/>
-          <w:szCs w:val="24"/>
-        </w:rPr>
-        <w:t>React</w:t>
-      </w:r>
-      <w:proofErr w:type="spellEnd"/>
-      <w:r>
-        <w:rPr>
-          <w:sz w:val="24"/>
-          <w:szCs w:val="24"/>
-        </w:rPr>
-        <w:t xml:space="preserve"> komponensek önállóan működnek, és különböző állapotokat kezelhetnek, ami lehetővé teszi a bonyolult felhasználói interakciók egyszerű kezelését. A </w:t>
-      </w:r>
-      <w:proofErr w:type="spellStart"/>
-      <w:r>
-        <w:rPr>
-          <w:sz w:val="24"/>
-          <w:szCs w:val="24"/>
-        </w:rPr>
-        <w:t>React</w:t>
-      </w:r>
-      <w:proofErr w:type="spellEnd"/>
-      <w:r>
-        <w:rPr>
-          <w:sz w:val="24"/>
-          <w:szCs w:val="24"/>
-        </w:rPr>
-        <w:t xml:space="preserve"> virtuális DOM-</w:t>
-      </w:r>
-      <w:proofErr w:type="spellStart"/>
-      <w:r>
-        <w:rPr>
-          <w:sz w:val="24"/>
-          <w:szCs w:val="24"/>
-        </w:rPr>
-        <w:t>ot</w:t>
-      </w:r>
-      <w:proofErr w:type="spellEnd"/>
-      <w:r>
-        <w:rPr>
-          <w:sz w:val="24"/>
-          <w:szCs w:val="24"/>
-        </w:rPr>
-        <w:t xml:space="preserve"> használ, amely hatékonyabbá teszi a felhasználói felület frissítését azáltal, hogy csak a szükséges változtatásokat alkalmazza. A fejlesztők szeretik a </w:t>
-      </w:r>
-      <w:proofErr w:type="spellStart"/>
-      <w:r>
-        <w:rPr>
-          <w:sz w:val="24"/>
-          <w:szCs w:val="24"/>
-        </w:rPr>
-        <w:t>Reactot</w:t>
-      </w:r>
-      <w:proofErr w:type="spellEnd"/>
-      <w:r>
-        <w:rPr>
-          <w:sz w:val="24"/>
-          <w:szCs w:val="24"/>
-        </w:rPr>
-        <w:t xml:space="preserve">, mert rugalmas és könnyen tanulható, valamint széles körben támogatott és dokumentált. A </w:t>
-      </w:r>
-      <w:proofErr w:type="spellStart"/>
-      <w:r>
-        <w:rPr>
-          <w:sz w:val="24"/>
-          <w:szCs w:val="24"/>
-        </w:rPr>
-        <w:t>React</w:t>
-      </w:r>
-      <w:proofErr w:type="spellEnd"/>
-      <w:r>
-        <w:rPr>
-          <w:sz w:val="24"/>
-          <w:szCs w:val="24"/>
-        </w:rPr>
-        <w:t xml:space="preserve"> közösség folyamatosan fejleszti és bővíti a könyvtárat, új funkciókkal és optimalizációkkal, amelyek még hatékonyabbá teszik a fejlesztést.</w:t>
-      </w:r>
-    </w:p>
-    <w:p>
-      <w:pPr>
-        <w:spacing w:before="240" w:after="240" w:line="360" w:lineRule="auto"/>
-        <w:jc w:val="both"/>
-        <w:rPr>
-          <w:sz w:val="24"/>
-          <w:szCs w:val="24"/>
-        </w:rPr>
-      </w:pPr>
-    </w:p>
-    <w:p>
-      <w:pPr>
-        <w:spacing w:before="240" w:after="240" w:line="360" w:lineRule="auto"/>
-        <w:jc w:val="both"/>
-        <w:rPr>
-          <w:sz w:val="24"/>
-          <w:szCs w:val="24"/>
-        </w:rPr>
-      </w:pPr>
-    </w:p>
-    <w:p>
-      <w:pPr>
-        <w:spacing w:before="240" w:after="240" w:line="360" w:lineRule="auto"/>
-        <w:jc w:val="both"/>
-        <w:rPr>
-          <w:sz w:val="24"/>
-          <w:szCs w:val="24"/>
-        </w:rPr>
-      </w:pPr>
-    </w:p>
-    <w:p>
-      <w:pPr>
-        <w:spacing w:before="240" w:after="240" w:line="360" w:lineRule="auto"/>
-        <w:jc w:val="both"/>
-        <w:rPr>
-          <w:sz w:val="24"/>
-          <w:szCs w:val="24"/>
-        </w:rPr>
-      </w:pPr>
-    </w:p>
-    <w:p>
-      <w:pPr>
-        <w:spacing w:before="240" w:after="240" w:line="360" w:lineRule="auto"/>
-        <w:jc w:val="both"/>
-        <w:rPr>
-          <w:sz w:val="24"/>
-          <w:szCs w:val="24"/>
-        </w:rPr>
-      </w:pPr>
-    </w:p>
-    <w:p>
-      <w:pPr>
-        <w:spacing w:before="240" w:after="240" w:line="360" w:lineRule="auto"/>
-        <w:jc w:val="both"/>
-        <w:rPr>
-          <w:sz w:val="24"/>
-          <w:szCs w:val="24"/>
-        </w:rPr>
-      </w:pPr>
+        <w:t xml:space="preserve">Dokumentum Objektum </w:t>
+      </w:r>
+      <w:proofErr w:type="spellStart"/>
+      <w:r>
+        <w:rPr>
+          <w:rFonts w:asciiTheme="minorHAnsi" w:hAnsiTheme="minorHAnsi"/>
+          <w:b/>
+          <w:color w:val="000000" w:themeColor="text1"/>
+          <w:sz w:val="36"/>
+          <w:szCs w:val="36"/>
+        </w:rPr>
+        <w:t>Model</w:t>
+      </w:r>
+      <w:proofErr w:type="spellEnd"/>
+      <w:r>
+        <w:rPr>
+          <w:rFonts w:asciiTheme="minorHAnsi" w:hAnsiTheme="minorHAnsi"/>
+          <w:b/>
+          <w:color w:val="000000" w:themeColor="text1"/>
+          <w:sz w:val="36"/>
+          <w:szCs w:val="36"/>
+        </w:rPr>
+        <w:t xml:space="preserve"> (DOM)</w:t>
+      </w:r>
+      <w:bookmarkEnd w:id="25"/>
+      <w:bookmarkEnd w:id="26"/>
+      <w:bookmarkEnd w:id="27"/>
+    </w:p>
+    <w:p/>
+    <w:p>
+      <w:pPr>
+        <w:spacing w:before="240" w:after="240" w:line="360" w:lineRule="auto"/>
+        <w:jc w:val="both"/>
+        <w:rPr>
+          <w:sz w:val="24"/>
+          <w:szCs w:val="24"/>
+        </w:rPr>
+      </w:pPr>
+      <w:r>
+        <w:rPr>
+          <w:sz w:val="24"/>
+          <w:szCs w:val="24"/>
+        </w:rPr>
+        <w:t>Az objektum-orientált programozás (OOP) egy olyan módszertan, amely a programokat objektumok segítségével építi fel. Az objektumok olyanok, mint az építőkockák, amelyek rendelkeznek saját tulajdonságokkal (adatok) és képességekkel (funkciók). Az osztályok tervrajzként szolgálnak az objektumok számára, meghatározva, hogy milyen tulajdonságokkal és képességekkel rendelkezzenek. Az öröklődés lehetővé teszi új osztályok létrehozását meglévő osztályok alapján, új tulajdonságok vagy módosítások hozzáadásával. A polimorfizmus révén az objektumok különbözőképpen viselkedhetnek ugyanazon művelet esetén, azaz egy művelet több formában is megvalósítható. Az adat elrejtés (</w:t>
+      </w:r>
+      <w:proofErr w:type="spellStart"/>
+      <w:r>
+        <w:rPr>
+          <w:sz w:val="24"/>
+          <w:szCs w:val="24"/>
+        </w:rPr>
+        <w:t>encapsulation</w:t>
+      </w:r>
+      <w:proofErr w:type="spellEnd"/>
+      <w:r>
+        <w:rPr>
+          <w:sz w:val="24"/>
+          <w:szCs w:val="24"/>
+        </w:rPr>
+        <w:t xml:space="preserve">) biztosítja, hogy az objektumok belső adatai csak előre meghatározott módon legyenek módosíthatók, védve az adatokat a közvetlen hozzáféréstől. Az OOP segít abban, hogy a programok jól szervezettek, könnyen karbantarthatók és bővíthetők legyenek. Ez a módszertan lehetővé teszi a programozók számára, hogy moduláris és </w:t>
+      </w:r>
+      <w:r>
+        <w:rPr>
+          <w:sz w:val="24"/>
+          <w:szCs w:val="24"/>
+        </w:rPr>
+        <w:t>újra felhasználható</w:t>
+      </w:r>
+      <w:r>
+        <w:rPr>
+          <w:sz w:val="24"/>
+          <w:szCs w:val="24"/>
+        </w:rPr>
+        <w:t xml:space="preserve"> kódot írjanak, ami különösen hasznos nagyobb projektek esetén. Az OOP használata megkönnyíti a fejlesztők számára az összetett alkalmazások kezelését és bővítését, mivel a kód részei könnyen módosíthatók és tesztelhetők. Az objektum-orientált megközelítés révén a programok logikusabbak és átláthatóbbak lesznek, ami javítja a kód minőségét és megbízhatóságát. Az OOP támogatja a kód újrahasználhatóságát és bővíthetőségét, ami hosszú távon időt és erőforrást takarít meg a fejlesztők számára. Az OOP alapelvei, mint az öröklődés, polimorfizmus és adat elrejtés, segítenek a programok fejlesztésében és karbantartásában. Az objektum-orientált programozás elterjedt és széles körben használt módszertan, amelyet számos programozási nyelv támogat, mint például a Java, C++, Python és C#. Az OOP használatával a programozók rugalmas és hatékony szoftvermegoldásokat hozhatnak létre, amelyek könnyen alkalmazkodnak a változó követelményekhez és igényekhez.</w:t>
+      </w:r>
     </w:p>
     <w:p>
       <w:pPr>
@@ -2776,138 +3922,120 @@
         <w:pStyle w:val="Cmsor1"/>
         <w:jc w:val="center"/>
         <w:rPr>
-          <w:rFonts w:asciiTheme="minorHAnsi" w:hAnsiTheme="minorHAnsi"/>
+          <w:rFonts w:asciiTheme="minorHAnsi" w:hAnsiTheme="minorHAnsi" w:cstheme="minorHAnsi"/>
           <w:b/>
           <w:color w:val="000000" w:themeColor="text1"/>
-          <w:sz w:val="36"/>
-          <w:szCs w:val="36"/>
-        </w:rPr>
-      </w:pPr>
-      <w:bookmarkStart w:id="9" w:name="_Toc193283221"/>
-      <w:r>
-        <w:rPr>
-          <w:rFonts w:asciiTheme="minorHAnsi" w:hAnsiTheme="minorHAnsi"/>
+          <w:sz w:val="44"/>
+          <w:szCs w:val="44"/>
+        </w:rPr>
+      </w:pPr>
+      <w:bookmarkStart w:id="28" w:name="_Toc193361088"/>
+      <w:r>
+        <w:rPr>
+          <w:rFonts w:asciiTheme="minorHAnsi" w:hAnsiTheme="minorHAnsi" w:cstheme="minorHAnsi"/>
           <w:b/>
           <w:color w:val="000000" w:themeColor="text1"/>
-          <w:sz w:val="36"/>
-          <w:szCs w:val="36"/>
+          <w:sz w:val="44"/>
+          <w:szCs w:val="44"/>
         </w:rPr>
         <w:lastRenderedPageBreak/>
-        <w:t xml:space="preserve">Dokumentum Objektum </w:t>
-      </w:r>
-      <w:proofErr w:type="spellStart"/>
-      <w:r>
-        <w:rPr>
-          <w:rFonts w:asciiTheme="minorHAnsi" w:hAnsiTheme="minorHAnsi"/>
+        <w:t xml:space="preserve">Backend </w:t>
+      </w:r>
+      <w:r>
+        <w:rPr>
+          <w:rFonts w:asciiTheme="minorHAnsi" w:hAnsiTheme="minorHAnsi" w:cstheme="minorHAnsi"/>
           <w:b/>
           <w:color w:val="000000" w:themeColor="text1"/>
-          <w:sz w:val="36"/>
-          <w:szCs w:val="36"/>
-        </w:rPr>
-        <w:t>Model</w:t>
-      </w:r>
-      <w:proofErr w:type="spellEnd"/>
-      <w:r>
-        <w:rPr>
-          <w:rFonts w:asciiTheme="minorHAnsi" w:hAnsiTheme="minorHAnsi"/>
+          <w:sz w:val="44"/>
+          <w:szCs w:val="44"/>
+        </w:rPr>
+        <w:t>(Web API, ASP</w:t>
+      </w:r>
+      <w:proofErr w:type="gramStart"/>
+      <w:r>
+        <w:rPr>
+          <w:rFonts w:asciiTheme="minorHAnsi" w:hAnsiTheme="minorHAnsi" w:cstheme="minorHAnsi"/>
           <w:b/>
           <w:color w:val="000000" w:themeColor="text1"/>
-          <w:sz w:val="36"/>
-          <w:szCs w:val="36"/>
-        </w:rPr>
-        <w:t xml:space="preserve"> (DOM)</w:t>
-      </w:r>
-      <w:bookmarkEnd w:id="9"/>
-    </w:p>
-    <w:p>
-      <w:pPr>
-        <w:spacing w:before="240" w:after="240" w:line="360" w:lineRule="auto"/>
-        <w:jc w:val="both"/>
-        <w:rPr>
-          <w:sz w:val="24"/>
-          <w:szCs w:val="24"/>
-        </w:rPr>
-      </w:pPr>
-      <w:r>
-        <w:rPr>
-          <w:sz w:val="24"/>
-          <w:szCs w:val="24"/>
-        </w:rPr>
-        <w:t>Az objektum-orientált programozás (OOP) egy olyan módszertan, amely a programokat objektumok segítségével építi fel. Az objektumok olyanok, mint az építőkockák, amelyek rendelkeznek saját tulajdonságokkal (adatok) és képességekkel (funkciók). Az osztályok tervrajzként szolgálnak az objektumok számára, meghatározva, hogy milyen tulajdonságokkal és képességekkel rendelkezzenek. Az öröklődés lehetővé teszi új osztályok létrehozását meglévő osztályok alapján, új tulajdonságok vagy módosítások hozzáadásával. A polimorfizmus révén az objektumok különbözőképpen viselkedhetnek ugyanazon művelet esetén, azaz egy művelet több formában is megvalósítható. Az adat elrejtés (</w:t>
-      </w:r>
-      <w:proofErr w:type="spellStart"/>
-      <w:r>
-        <w:rPr>
-          <w:sz w:val="24"/>
-          <w:szCs w:val="24"/>
-        </w:rPr>
-        <w:t>encapsulation</w:t>
-      </w:r>
-      <w:proofErr w:type="spellEnd"/>
-      <w:r>
-        <w:rPr>
-          <w:sz w:val="24"/>
-          <w:szCs w:val="24"/>
-        </w:rPr>
-        <w:t xml:space="preserve">) biztosítja, hogy az objektumok belső adatai csak előre meghatározott módon legyenek módosíthatók, védve az adatokat a közvetlen hozzáféréstől. Az OOP segít abban, hogy a programok jól szervezettek, könnyen karbantarthatók és bővíthetők legyenek. Ez a módszertan lehetővé teszi a programozók számára, hogy moduláris és </w:t>
-      </w:r>
-      <w:r>
-        <w:rPr>
-          <w:sz w:val="24"/>
-          <w:szCs w:val="24"/>
-        </w:rPr>
-        <w:t>újra felhasználható</w:t>
-      </w:r>
-      <w:r>
-        <w:rPr>
-          <w:sz w:val="24"/>
-          <w:szCs w:val="24"/>
-        </w:rPr>
-        <w:t xml:space="preserve"> kódot írjanak, ami különösen hasznos nagyobb projektek esetén. Az OOP használata megkönnyíti a fejlesztők számára az összetett alkalmazások kezelését és bővítését, mivel a kód részei könnyen módosíthatók és tesztelhetők. Az objektum-orientált megközelítés révén a programok logikusabbak és átláthatóbbak lesznek, ami javítja a kód minőségét és megbízhatóságát. Az OOP támogatja a kód újrahasználhatóságát és bővíthetőségét, ami hosszú távon időt és erőforrást takarít meg a fejlesztők számára. Az OOP alapelvei, mint az öröklődés, polimorfizmus és adat elrejtés, segítenek a programok fejlesztésében és karbantartásában. Az objektum-orientált programozás elterjedt és széles körben használt módszertan, amelyet számos programozási nyelv támogat, mint például a Java, C++, Python és C#. Az OOP használatával a programozók rugalmas és hatékony szoftvermegoldásokat hozhatnak létre, amelyek könnyen alkalmazkodnak a változó követelményekhez és igényekhez.</w:t>
-      </w:r>
-    </w:p>
-    <w:p>
-      <w:pPr>
-        <w:rPr>
-          <w:sz w:val="24"/>
-          <w:szCs w:val="24"/>
-        </w:rPr>
-      </w:pPr>
-      <w:r>
-        <w:rPr>
-          <w:sz w:val="24"/>
-          <w:szCs w:val="24"/>
-        </w:rPr>
-        <w:br w:type="page"/>
-      </w:r>
+          <w:sz w:val="44"/>
+          <w:szCs w:val="44"/>
+        </w:rPr>
+        <w:t>.NET</w:t>
+      </w:r>
+      <w:proofErr w:type="gramEnd"/>
+      <w:r>
+        <w:rPr>
+          <w:rFonts w:asciiTheme="minorHAnsi" w:hAnsiTheme="minorHAnsi" w:cstheme="minorHAnsi"/>
+          <w:b/>
+          <w:color w:val="000000" w:themeColor="text1"/>
+          <w:sz w:val="44"/>
+          <w:szCs w:val="44"/>
+        </w:rPr>
+        <w:t xml:space="preserve"> CORE)</w:t>
+      </w:r>
+      <w:bookmarkEnd w:id="28"/>
+    </w:p>
+    <w:p/>
+    <w:p>
+      <w:pPr>
+        <w:spacing w:before="240" w:after="240" w:line="360" w:lineRule="auto"/>
+        <w:jc w:val="both"/>
+        <w:rPr>
+          <w:sz w:val="24"/>
+          <w:szCs w:val="24"/>
+        </w:rPr>
+      </w:pPr>
     </w:p>
     <w:p>
       <w:pPr>
         <w:pStyle w:val="Cmsor1"/>
         <w:jc w:val="center"/>
         <w:rPr>
-          <w:rFonts w:asciiTheme="minorHAnsi" w:hAnsiTheme="minorHAnsi"/>
+          <w:rFonts w:asciiTheme="minorHAnsi" w:hAnsiTheme="minorHAnsi" w:cstheme="minorHAnsi"/>
           <w:b/>
           <w:color w:val="000000" w:themeColor="text1"/>
-          <w:sz w:val="36"/>
-          <w:szCs w:val="36"/>
-        </w:rPr>
-      </w:pPr>
-      <w:r>
-        <w:rPr>
-          <w:rFonts w:asciiTheme="minorHAnsi" w:hAnsiTheme="minorHAnsi"/>
+          <w:sz w:val="44"/>
+          <w:szCs w:val="44"/>
+        </w:rPr>
+      </w:pPr>
+      <w:bookmarkStart w:id="29" w:name="_Toc193361089"/>
+      <w:proofErr w:type="spellStart"/>
+      <w:r>
+        <w:rPr>
+          <w:rFonts w:asciiTheme="minorHAnsi" w:hAnsiTheme="minorHAnsi" w:cstheme="minorHAnsi"/>
           <w:b/>
           <w:color w:val="000000" w:themeColor="text1"/>
-          <w:sz w:val="36"/>
-          <w:szCs w:val="36"/>
-        </w:rPr>
-        <w:lastRenderedPageBreak/>
-        <w:t>Irodalomjegyzék</w:t>
-      </w:r>
+          <w:sz w:val="44"/>
+          <w:szCs w:val="44"/>
+        </w:rPr>
+        <w:t>Github</w:t>
+      </w:r>
+      <w:bookmarkEnd w:id="29"/>
+      <w:proofErr w:type="spellEnd"/>
     </w:p>
     <w:p/>
+    <w:p>
+      <w:pPr>
+        <w:pStyle w:val="Cmsor1"/>
+        <w:jc w:val="center"/>
+      </w:pPr>
+      <w:bookmarkStart w:id="30" w:name="_Toc193361090"/>
+      <w:proofErr w:type="spellStart"/>
+      <w:r>
+        <w:rPr>
+          <w:rFonts w:asciiTheme="minorHAnsi" w:hAnsiTheme="minorHAnsi" w:cstheme="minorHAnsi"/>
+          <w:b/>
+          <w:color w:val="000000" w:themeColor="text1"/>
+          <w:sz w:val="44"/>
+          <w:szCs w:val="44"/>
+        </w:rPr>
+        <w:t>Trello</w:t>
+      </w:r>
+      <w:bookmarkEnd w:id="30"/>
+      <w:proofErr w:type="spellEnd"/>
+    </w:p>
     <w:sectPr>
-      <w:footerReference w:type="default" r:id="rId13"/>
+      <w:footerReference w:type="default" r:id="rId18"/>
       <w:pgSz w:w="11906" w:h="16838"/>
       <w:pgMar w:top="1417" w:right="1417" w:bottom="1417" w:left="1417" w:header="708" w:footer="708" w:gutter="0"/>
       <w:cols w:space="708"/>
@@ -2918,7 +4046,7 @@
 </file>
 
 <file path=word/endnotes.xml><?xml version="1.0" encoding="utf-8"?>
-<w:endnotes xmlns:wpc="http://schemas.microsoft.com/office/word/2010/wordprocessingCanvas" xmlns:cx="http://schemas.microsoft.com/office/drawing/2014/chartex" xmlns:cx1="http://schemas.microsoft.com/office/drawing/2015/9/8/chartex" xmlns:mc="http://schemas.openxmlformats.org/markup-compatibility/2006" xmlns:o="urn:schemas-microsoft-com:office:office" xmlns:r="http://schemas.openxmlformats.org/officeDocument/2006/relationships" xmlns:m="http://schemas.openxmlformats.org/officeDocument/2006/math" xmlns:v="urn:schemas-microsoft-com:vml" xmlns:wp14="http://schemas.microsoft.com/office/word/2010/wordprocessingDrawing" xmlns:wp="http://schemas.openxmlformats.org/drawingml/2006/wordprocessingDrawing" xmlns:w10="urn:schemas-microsoft-com:office:word" xmlns:w="http://schemas.openxmlformats.org/wordprocessingml/2006/main" xmlns:w14="http://schemas.microsoft.com/office/word/2010/wordml" xmlns:w15="http://schemas.microsoft.com/office/word/2012/wordml" xmlns:w16se="http://schemas.microsoft.com/office/word/2015/wordml/symex" xmlns:wpg="http://schemas.microsoft.com/office/word/2010/wordprocessingGroup" xmlns:wpi="http://schemas.microsoft.com/office/word/2010/wordprocessingInk" xmlns:wne="http://schemas.microsoft.com/office/word/2006/wordml" xmlns:wps="http://schemas.microsoft.com/office/word/2010/wordprocessingShape" mc:Ignorable="w14 w15 w16se wp14">
+<w:endnotes xmlns:wpc="http://schemas.microsoft.com/office/word/2010/wordprocessingCanvas" xmlns:cx="http://schemas.microsoft.com/office/drawing/2014/chartex" xmlns:mc="http://schemas.openxmlformats.org/markup-compatibility/2006" xmlns:o="urn:schemas-microsoft-com:office:office" xmlns:r="http://schemas.openxmlformats.org/officeDocument/2006/relationships" xmlns:m="http://schemas.openxmlformats.org/officeDocument/2006/math" xmlns:v="urn:schemas-microsoft-com:vml" xmlns:wp14="http://schemas.microsoft.com/office/word/2010/wordprocessingDrawing" xmlns:wp="http://schemas.openxmlformats.org/drawingml/2006/wordprocessingDrawing" xmlns:w10="urn:schemas-microsoft-com:office:word" xmlns:w="http://schemas.openxmlformats.org/wordprocessingml/2006/main" xmlns:w14="http://schemas.microsoft.com/office/word/2010/wordml" xmlns:w15="http://schemas.microsoft.com/office/word/2012/wordml" xmlns:w16se="http://schemas.microsoft.com/office/word/2015/wordml/symex" xmlns:wpg="http://schemas.microsoft.com/office/word/2010/wordprocessingGroup" xmlns:wpi="http://schemas.microsoft.com/office/word/2010/wordprocessingInk" xmlns:wne="http://schemas.microsoft.com/office/word/2006/wordml" xmlns:wps="http://schemas.microsoft.com/office/word/2010/wordprocessingShape" mc:Ignorable="w14 w15 w16se wp14">
   <w:endnote w:type="separator" w:id="-1">
     <w:p>
       <w:pPr>
@@ -2943,7 +4071,7 @@
 </file>
 
 <file path=word/footer1.xml><?xml version="1.0" encoding="utf-8"?>
-<w:ftr xmlns:wpc="http://schemas.microsoft.com/office/word/2010/wordprocessingCanvas" xmlns:cx="http://schemas.microsoft.com/office/drawing/2014/chartex" xmlns:cx1="http://schemas.microsoft.com/office/drawing/2015/9/8/chartex" xmlns:mc="http://schemas.openxmlformats.org/markup-compatibility/2006" xmlns:o="urn:schemas-microsoft-com:office:office" xmlns:r="http://schemas.openxmlformats.org/officeDocument/2006/relationships" xmlns:m="http://schemas.openxmlformats.org/officeDocument/2006/math" xmlns:v="urn:schemas-microsoft-com:vml" xmlns:wp14="http://schemas.microsoft.com/office/word/2010/wordprocessingDrawing" xmlns:wp="http://schemas.openxmlformats.org/drawingml/2006/wordprocessingDrawing" xmlns:w10="urn:schemas-microsoft-com:office:word" xmlns:w="http://schemas.openxmlformats.org/wordprocessingml/2006/main" xmlns:w14="http://schemas.microsoft.com/office/word/2010/wordml" xmlns:w15="http://schemas.microsoft.com/office/word/2012/wordml" xmlns:w16se="http://schemas.microsoft.com/office/word/2015/wordml/symex" xmlns:wpg="http://schemas.microsoft.com/office/word/2010/wordprocessingGroup" xmlns:wpi="http://schemas.microsoft.com/office/word/2010/wordprocessingInk" xmlns:wne="http://schemas.microsoft.com/office/word/2006/wordml" xmlns:wps="http://schemas.microsoft.com/office/word/2010/wordprocessingShape" mc:Ignorable="w14 w15 w16se wp14">
+<w:ftr xmlns:wpc="http://schemas.microsoft.com/office/word/2010/wordprocessingCanvas" xmlns:cx="http://schemas.microsoft.com/office/drawing/2014/chartex" xmlns:mc="http://schemas.openxmlformats.org/markup-compatibility/2006" xmlns:o="urn:schemas-microsoft-com:office:office" xmlns:r="http://schemas.openxmlformats.org/officeDocument/2006/relationships" xmlns:m="http://schemas.openxmlformats.org/officeDocument/2006/math" xmlns:v="urn:schemas-microsoft-com:vml" xmlns:wp14="http://schemas.microsoft.com/office/word/2010/wordprocessingDrawing" xmlns:wp="http://schemas.openxmlformats.org/drawingml/2006/wordprocessingDrawing" xmlns:w10="urn:schemas-microsoft-com:office:word" xmlns:w="http://schemas.openxmlformats.org/wordprocessingml/2006/main" xmlns:w14="http://schemas.microsoft.com/office/word/2010/wordml" xmlns:w15="http://schemas.microsoft.com/office/word/2012/wordml" xmlns:w16se="http://schemas.microsoft.com/office/word/2015/wordml/symex" xmlns:wpg="http://schemas.microsoft.com/office/word/2010/wordprocessingGroup" xmlns:wpi="http://schemas.microsoft.com/office/word/2010/wordprocessingInk" xmlns:wne="http://schemas.microsoft.com/office/word/2006/wordml" xmlns:wps="http://schemas.microsoft.com/office/word/2010/wordprocessingShape" mc:Ignorable="w14 w15 w16se wp14">
   <w:sdt>
     <w:sdtPr>
       <w:id w:val="-1716267426"/>
@@ -2972,7 +4100,7 @@
           <w:rPr>
             <w:noProof/>
           </w:rPr>
-          <w:t>10</w:t>
+          <w:t>13</w:t>
         </w:r>
         <w:r>
           <w:fldChar w:fldCharType="end"/>
@@ -2989,7 +4117,7 @@
 </file>
 
 <file path=word/footnotes.xml><?xml version="1.0" encoding="utf-8"?>
-<w:footnotes xmlns:wpc="http://schemas.microsoft.com/office/word/2010/wordprocessingCanvas" xmlns:cx="http://schemas.microsoft.com/office/drawing/2014/chartex" xmlns:cx1="http://schemas.microsoft.com/office/drawing/2015/9/8/chartex" xmlns:mc="http://schemas.openxmlformats.org/markup-compatibility/2006" xmlns:o="urn:schemas-microsoft-com:office:office" xmlns:r="http://schemas.openxmlformats.org/officeDocument/2006/relationships" xmlns:m="http://schemas.openxmlformats.org/officeDocument/2006/math" xmlns:v="urn:schemas-microsoft-com:vml" xmlns:wp14="http://schemas.microsoft.com/office/word/2010/wordprocessingDrawing" xmlns:wp="http://schemas.openxmlformats.org/drawingml/2006/wordprocessingDrawing" xmlns:w10="urn:schemas-microsoft-com:office:word" xmlns:w="http://schemas.openxmlformats.org/wordprocessingml/2006/main" xmlns:w14="http://schemas.microsoft.com/office/word/2010/wordml" xmlns:w15="http://schemas.microsoft.com/office/word/2012/wordml" xmlns:w16se="http://schemas.microsoft.com/office/word/2015/wordml/symex" xmlns:wpg="http://schemas.microsoft.com/office/word/2010/wordprocessingGroup" xmlns:wpi="http://schemas.microsoft.com/office/word/2010/wordprocessingInk" xmlns:wne="http://schemas.microsoft.com/office/word/2006/wordml" xmlns:wps="http://schemas.microsoft.com/office/word/2010/wordprocessingShape" mc:Ignorable="w14 w15 w16se wp14">
+<w:footnotes xmlns:wpc="http://schemas.microsoft.com/office/word/2010/wordprocessingCanvas" xmlns:cx="http://schemas.microsoft.com/office/drawing/2014/chartex" xmlns:mc="http://schemas.openxmlformats.org/markup-compatibility/2006" xmlns:o="urn:schemas-microsoft-com:office:office" xmlns:r="http://schemas.openxmlformats.org/officeDocument/2006/relationships" xmlns:m="http://schemas.openxmlformats.org/officeDocument/2006/math" xmlns:v="urn:schemas-microsoft-com:vml" xmlns:wp14="http://schemas.microsoft.com/office/word/2010/wordprocessingDrawing" xmlns:wp="http://schemas.openxmlformats.org/drawingml/2006/wordprocessingDrawing" xmlns:w10="urn:schemas-microsoft-com:office:word" xmlns:w="http://schemas.openxmlformats.org/wordprocessingml/2006/main" xmlns:w14="http://schemas.microsoft.com/office/word/2010/wordml" xmlns:w15="http://schemas.microsoft.com/office/word/2012/wordml" xmlns:w16se="http://schemas.microsoft.com/office/word/2015/wordml/symex" xmlns:wpg="http://schemas.microsoft.com/office/word/2010/wordprocessingGroup" xmlns:wpi="http://schemas.microsoft.com/office/word/2010/wordprocessingInk" xmlns:wne="http://schemas.microsoft.com/office/word/2006/wordml" xmlns:wps="http://schemas.microsoft.com/office/word/2010/wordprocessingShape" mc:Ignorable="w14 w15 w16se wp14">
   <w:footnote w:type="separator" w:id="-1">
     <w:p>
       <w:pPr>
@@ -3406,6 +4534,7 @@
   <w:style w:type="paragraph" w:default="1" w:styleId="Norml">
     <w:name w:val="Normal"/>
     <w:qFormat/>
+    <w:rsid w:val="00B93E02"/>
   </w:style>
   <w:style w:type="paragraph" w:styleId="Cmsor1">
     <w:name w:val="heading 1"/>
@@ -3536,8 +4665,16 @@
     <w:unhideWhenUsed/>
     <w:rsid w:val="00B03DA5"/>
     <w:pPr>
-      <w:spacing w:after="100"/>
+      <w:spacing w:before="120" w:after="120"/>
     </w:pPr>
+    <w:rPr>
+      <w:rFonts w:cstheme="minorHAnsi"/>
+      <w:b/>
+      <w:bCs/>
+      <w:caps/>
+      <w:sz w:val="20"/>
+      <w:szCs w:val="20"/>
+    </w:rPr>
   </w:style>
   <w:style w:type="character" w:styleId="Hiperhivatkozs">
     <w:name w:val="Hyperlink"/>
@@ -3548,6 +4685,251 @@
     <w:rPr>
       <w:color w:val="0563C1" w:themeColor="hyperlink"/>
       <w:u w:val="single"/>
+    </w:rPr>
+  </w:style>
+  <w:style w:type="character" w:styleId="Jegyzethivatkozs">
+    <w:name w:val="annotation reference"/>
+    <w:basedOn w:val="Bekezdsalapbettpusa"/>
+    <w:uiPriority w:val="99"/>
+    <w:semiHidden/>
+    <w:unhideWhenUsed/>
+    <w:rsid w:val="00291092"/>
+    <w:rPr>
+      <w:sz w:val="16"/>
+      <w:szCs w:val="16"/>
+    </w:rPr>
+  </w:style>
+  <w:style w:type="paragraph" w:styleId="Jegyzetszveg">
+    <w:name w:val="annotation text"/>
+    <w:basedOn w:val="Norml"/>
+    <w:link w:val="JegyzetszvegChar"/>
+    <w:uiPriority w:val="99"/>
+    <w:semiHidden/>
+    <w:unhideWhenUsed/>
+    <w:rsid w:val="00291092"/>
+    <w:pPr>
+      <w:spacing w:line="240" w:lineRule="auto"/>
+    </w:pPr>
+    <w:rPr>
+      <w:sz w:val="20"/>
+      <w:szCs w:val="20"/>
+    </w:rPr>
+  </w:style>
+  <w:style w:type="character" w:customStyle="1" w:styleId="JegyzetszvegChar">
+    <w:name w:val="Jegyzetszöveg Char"/>
+    <w:basedOn w:val="Bekezdsalapbettpusa"/>
+    <w:link w:val="Jegyzetszveg"/>
+    <w:uiPriority w:val="99"/>
+    <w:semiHidden/>
+    <w:rsid w:val="00291092"/>
+    <w:rPr>
+      <w:sz w:val="20"/>
+      <w:szCs w:val="20"/>
+    </w:rPr>
+  </w:style>
+  <w:style w:type="paragraph" w:styleId="Megjegyzstrgya">
+    <w:name w:val="annotation subject"/>
+    <w:basedOn w:val="Jegyzetszveg"/>
+    <w:next w:val="Jegyzetszveg"/>
+    <w:link w:val="MegjegyzstrgyaChar"/>
+    <w:uiPriority w:val="99"/>
+    <w:semiHidden/>
+    <w:unhideWhenUsed/>
+    <w:rsid w:val="00291092"/>
+    <w:rPr>
+      <w:b/>
+      <w:bCs/>
+    </w:rPr>
+  </w:style>
+  <w:style w:type="character" w:customStyle="1" w:styleId="MegjegyzstrgyaChar">
+    <w:name w:val="Megjegyzés tárgya Char"/>
+    <w:basedOn w:val="JegyzetszvegChar"/>
+    <w:link w:val="Megjegyzstrgya"/>
+    <w:uiPriority w:val="99"/>
+    <w:semiHidden/>
+    <w:rsid w:val="00291092"/>
+    <w:rPr>
+      <w:b/>
+      <w:bCs/>
+      <w:sz w:val="20"/>
+      <w:szCs w:val="20"/>
+    </w:rPr>
+  </w:style>
+  <w:style w:type="paragraph" w:styleId="Buborkszveg">
+    <w:name w:val="Balloon Text"/>
+    <w:basedOn w:val="Norml"/>
+    <w:link w:val="BuborkszvegChar"/>
+    <w:uiPriority w:val="99"/>
+    <w:semiHidden/>
+    <w:unhideWhenUsed/>
+    <w:rsid w:val="00291092"/>
+    <w:pPr>
+      <w:spacing w:after="0" w:line="240" w:lineRule="auto"/>
+    </w:pPr>
+    <w:rPr>
+      <w:rFonts w:ascii="Segoe UI" w:hAnsi="Segoe UI" w:cs="Segoe UI"/>
+      <w:sz w:val="18"/>
+      <w:szCs w:val="18"/>
+    </w:rPr>
+  </w:style>
+  <w:style w:type="character" w:customStyle="1" w:styleId="BuborkszvegChar">
+    <w:name w:val="Buborékszöveg Char"/>
+    <w:basedOn w:val="Bekezdsalapbettpusa"/>
+    <w:link w:val="Buborkszveg"/>
+    <w:uiPriority w:val="99"/>
+    <w:semiHidden/>
+    <w:rsid w:val="00291092"/>
+    <w:rPr>
+      <w:rFonts w:ascii="Segoe UI" w:hAnsi="Segoe UI" w:cs="Segoe UI"/>
+      <w:sz w:val="18"/>
+      <w:szCs w:val="18"/>
+    </w:rPr>
+  </w:style>
+  <w:style w:type="paragraph" w:styleId="TJ2">
+    <w:name w:val="toc 2"/>
+    <w:basedOn w:val="Norml"/>
+    <w:next w:val="Norml"/>
+    <w:autoRedefine/>
+    <w:uiPriority w:val="39"/>
+    <w:unhideWhenUsed/>
+    <w:rsid w:val="00DC24F4"/>
+    <w:pPr>
+      <w:spacing w:after="0"/>
+      <w:ind w:left="220"/>
+    </w:pPr>
+    <w:rPr>
+      <w:rFonts w:cstheme="minorHAnsi"/>
+      <w:smallCaps/>
+      <w:sz w:val="20"/>
+      <w:szCs w:val="20"/>
+    </w:rPr>
+  </w:style>
+  <w:style w:type="paragraph" w:styleId="TJ3">
+    <w:name w:val="toc 3"/>
+    <w:basedOn w:val="Norml"/>
+    <w:next w:val="Norml"/>
+    <w:autoRedefine/>
+    <w:uiPriority w:val="39"/>
+    <w:unhideWhenUsed/>
+    <w:rsid w:val="00DC24F4"/>
+    <w:pPr>
+      <w:spacing w:after="0"/>
+      <w:ind w:left="440"/>
+    </w:pPr>
+    <w:rPr>
+      <w:rFonts w:cstheme="minorHAnsi"/>
+      <w:i/>
+      <w:iCs/>
+      <w:sz w:val="20"/>
+      <w:szCs w:val="20"/>
+    </w:rPr>
+  </w:style>
+  <w:style w:type="paragraph" w:styleId="TJ4">
+    <w:name w:val="toc 4"/>
+    <w:basedOn w:val="Norml"/>
+    <w:next w:val="Norml"/>
+    <w:autoRedefine/>
+    <w:uiPriority w:val="39"/>
+    <w:unhideWhenUsed/>
+    <w:rsid w:val="00DC24F4"/>
+    <w:pPr>
+      <w:spacing w:after="0"/>
+      <w:ind w:left="660"/>
+    </w:pPr>
+    <w:rPr>
+      <w:rFonts w:cstheme="minorHAnsi"/>
+      <w:sz w:val="18"/>
+      <w:szCs w:val="18"/>
+    </w:rPr>
+  </w:style>
+  <w:style w:type="paragraph" w:styleId="TJ5">
+    <w:name w:val="toc 5"/>
+    <w:basedOn w:val="Norml"/>
+    <w:next w:val="Norml"/>
+    <w:autoRedefine/>
+    <w:uiPriority w:val="39"/>
+    <w:unhideWhenUsed/>
+    <w:rsid w:val="00DC24F4"/>
+    <w:pPr>
+      <w:spacing w:after="0"/>
+      <w:ind w:left="880"/>
+    </w:pPr>
+    <w:rPr>
+      <w:rFonts w:cstheme="minorHAnsi"/>
+      <w:sz w:val="18"/>
+      <w:szCs w:val="18"/>
+    </w:rPr>
+  </w:style>
+  <w:style w:type="paragraph" w:styleId="TJ6">
+    <w:name w:val="toc 6"/>
+    <w:basedOn w:val="Norml"/>
+    <w:next w:val="Norml"/>
+    <w:autoRedefine/>
+    <w:uiPriority w:val="39"/>
+    <w:unhideWhenUsed/>
+    <w:rsid w:val="00DC24F4"/>
+    <w:pPr>
+      <w:spacing w:after="0"/>
+      <w:ind w:left="1100"/>
+    </w:pPr>
+    <w:rPr>
+      <w:rFonts w:cstheme="minorHAnsi"/>
+      <w:sz w:val="18"/>
+      <w:szCs w:val="18"/>
+    </w:rPr>
+  </w:style>
+  <w:style w:type="paragraph" w:styleId="TJ7">
+    <w:name w:val="toc 7"/>
+    <w:basedOn w:val="Norml"/>
+    <w:next w:val="Norml"/>
+    <w:autoRedefine/>
+    <w:uiPriority w:val="39"/>
+    <w:unhideWhenUsed/>
+    <w:rsid w:val="00DC24F4"/>
+    <w:pPr>
+      <w:spacing w:after="0"/>
+      <w:ind w:left="1320"/>
+    </w:pPr>
+    <w:rPr>
+      <w:rFonts w:cstheme="minorHAnsi"/>
+      <w:sz w:val="18"/>
+      <w:szCs w:val="18"/>
+    </w:rPr>
+  </w:style>
+  <w:style w:type="paragraph" w:styleId="TJ8">
+    <w:name w:val="toc 8"/>
+    <w:basedOn w:val="Norml"/>
+    <w:next w:val="Norml"/>
+    <w:autoRedefine/>
+    <w:uiPriority w:val="39"/>
+    <w:unhideWhenUsed/>
+    <w:rsid w:val="00DC24F4"/>
+    <w:pPr>
+      <w:spacing w:after="0"/>
+      <w:ind w:left="1540"/>
+    </w:pPr>
+    <w:rPr>
+      <w:rFonts w:cstheme="minorHAnsi"/>
+      <w:sz w:val="18"/>
+      <w:szCs w:val="18"/>
+    </w:rPr>
+  </w:style>
+  <w:style w:type="paragraph" w:styleId="TJ9">
+    <w:name w:val="toc 9"/>
+    <w:basedOn w:val="Norml"/>
+    <w:next w:val="Norml"/>
+    <w:autoRedefine/>
+    <w:uiPriority w:val="39"/>
+    <w:unhideWhenUsed/>
+    <w:rsid w:val="00DC24F4"/>
+    <w:pPr>
+      <w:spacing w:after="0"/>
+      <w:ind w:left="1760"/>
+    </w:pPr>
+    <w:rPr>
+      <w:rFonts w:cstheme="minorHAnsi"/>
+      <w:sz w:val="18"/>
+      <w:szCs w:val="18"/>
     </w:rPr>
   </w:style>
 </w:styles>
@@ -3853,7 +5235,7 @@
 </file>
 
 <file path=customXml/itemProps1.xml><?xml version="1.0" encoding="utf-8"?>
-<ds:datastoreItem xmlns:ds="http://schemas.openxmlformats.org/officeDocument/2006/customXml" ds:itemID="{36823A4E-9AFD-4D8E-B58C-9A28C4A70997}">
+<ds:datastoreItem xmlns:ds="http://schemas.openxmlformats.org/officeDocument/2006/customXml" ds:itemID="{2CDBCBF2-D217-4096-B8A2-CF0B2AC5943A}">
   <ds:schemaRefs>
     <ds:schemaRef ds:uri="http://schemas.openxmlformats.org/officeDocument/2006/bibliography"/>
   </ds:schemaRefs>

</xml_diff>